<commit_message>
Almost finished assignment, needs a read over before submission
</commit_message>
<xml_diff>
--- a/Assignment 3.docx
+++ b/Assignment 3.docx
@@ -123,7 +123,7 @@
         <w:rPr>
           <w:rtl w:val="0"/>
         </w:rPr>
-        <w:t xml:space="preserve">Assignment 2</w:t>
+        <w:t xml:space="preserve">Assignment 3</w:t>
       </w:r>
     </w:p>
     <w:p>
@@ -1001,7 +1001,7 @@
           <w:rFonts w:ascii="Arial Unicode MS" w:cs="Arial Unicode MS" w:eastAsia="Arial Unicode MS" w:hAnsi="Arial Unicode MS"/>
           <w:rtl w:val="0"/>
         </w:rPr>
-        <w:t xml:space="preserve">2NF states that each non-prime attribute must be functionally dependent on the entire candidate key. Since BC→A &amp; A→ D, we can say that D is transitively dependant on the key {BC}. Therefore N satisfies 2NF.</w:t>
+        <w:t xml:space="preserve">2NF states that each non-prime attribute must be functionally dependent on the entire candidate key. Since BC→A &amp; A→ D, we can say that D is transitively dependent on the key {BC}. Therefore N satisfies 2NF.</w:t>
       </w:r>
     </w:p>
     <w:p>
@@ -1395,7 +1395,7 @@
           <w:rFonts w:ascii="Arial Unicode MS" w:cs="Arial Unicode MS" w:eastAsia="Arial Unicode MS" w:hAnsi="Arial Unicode MS"/>
           <w:rtl w:val="0"/>
         </w:rPr>
-        <w:t xml:space="preserve">2NF states that each non-prime attribute must be functionally dependent on the entire candidate key. The non-prime attribute A is determined by the entire key BC (BC→ A) &amp; the other non-prime attribute D is determined by entire key BC as well (BC→D). N therefore satisfies 2NF.</w:t>
+        <w:t xml:space="preserve">2NF states that each non-prime attribute must be functionally dependent on the entire candidate key. The non-prime attribute A is determined by the entire key BC (BC→ A) &amp; the other non-prime attribute D is determined by the entire key BC as well (BC→D). N therefore satisfies 2NF.</w:t>
       </w:r>
     </w:p>
     <w:p>
@@ -2147,6 +2147,3431 @@
     </w:p>
     <w:p>
       <w:pPr>
+        <w:rPr/>
+      </w:pPr>
+      <w:r>
+        <w:rPr>
+          <w:rtl w:val="0"/>
+        </w:rPr>
+      </w:r>
+    </w:p>
+    <w:p>
+      <w:pPr>
+        <w:rPr/>
+      </w:pPr>
+      <w:r>
+        <w:rPr>
+          <w:rtl w:val="0"/>
+        </w:rPr>
+      </w:r>
+    </w:p>
+    <w:p>
+      <w:pPr>
+        <w:rPr/>
+      </w:pPr>
+      <w:r>
+        <w:rPr>
+          <w:rtl w:val="0"/>
+        </w:rPr>
+      </w:r>
+    </w:p>
+    <w:p>
+      <w:pPr>
+        <w:rPr/>
+      </w:pPr>
+      <w:r>
+        <w:rPr>
+          <w:rtl w:val="0"/>
+        </w:rPr>
+      </w:r>
+    </w:p>
+    <w:p>
+      <w:pPr>
+        <w:rPr/>
+      </w:pPr>
+      <w:r>
+        <w:rPr>
+          <w:rtl w:val="0"/>
+        </w:rPr>
+      </w:r>
+    </w:p>
+    <w:p>
+      <w:pPr>
+        <w:rPr/>
+      </w:pPr>
+      <w:r>
+        <w:rPr>
+          <w:rtl w:val="0"/>
+        </w:rPr>
+      </w:r>
+    </w:p>
+    <w:p>
+      <w:pPr>
+        <w:rPr/>
+      </w:pPr>
+      <w:r>
+        <w:rPr>
+          <w:rtl w:val="0"/>
+        </w:rPr>
+      </w:r>
+    </w:p>
+    <w:p>
+      <w:pPr>
+        <w:rPr/>
+      </w:pPr>
+      <w:r>
+        <w:rPr>
+          <w:rtl w:val="0"/>
+        </w:rPr>
+      </w:r>
+    </w:p>
+    <w:p>
+      <w:pPr>
+        <w:rPr/>
+      </w:pPr>
+      <w:r>
+        <w:rPr>
+          <w:rtl w:val="0"/>
+        </w:rPr>
+      </w:r>
+    </w:p>
+    <w:p>
+      <w:pPr>
+        <w:rPr/>
+      </w:pPr>
+      <w:r>
+        <w:rPr>
+          <w:rtl w:val="0"/>
+        </w:rPr>
+      </w:r>
+    </w:p>
+    <w:p>
+      <w:pPr>
+        <w:rPr/>
+      </w:pPr>
+      <w:r>
+        <w:rPr>
+          <w:rtl w:val="0"/>
+        </w:rPr>
+      </w:r>
+    </w:p>
+    <w:p>
+      <w:pPr>
+        <w:rPr/>
+      </w:pPr>
+      <w:r>
+        <w:rPr>
+          <w:rtl w:val="0"/>
+        </w:rPr>
+      </w:r>
+    </w:p>
+    <w:p>
+      <w:pPr>
+        <w:rPr/>
+      </w:pPr>
+      <w:r>
+        <w:rPr>
+          <w:rtl w:val="0"/>
+        </w:rPr>
+      </w:r>
+    </w:p>
+    <w:p>
+      <w:pPr>
+        <w:rPr/>
+      </w:pPr>
+      <w:r>
+        <w:rPr>
+          <w:rtl w:val="0"/>
+        </w:rPr>
+      </w:r>
+    </w:p>
+    <w:p>
+      <w:pPr>
+        <w:rPr/>
+      </w:pPr>
+      <w:r>
+        <w:rPr>
+          <w:rtl w:val="0"/>
+        </w:rPr>
+      </w:r>
+    </w:p>
+    <w:p>
+      <w:pPr>
+        <w:rPr/>
+      </w:pPr>
+      <w:r>
+        <w:rPr>
+          <w:rtl w:val="0"/>
+        </w:rPr>
+      </w:r>
+    </w:p>
+    <w:p>
+      <w:pPr>
+        <w:rPr/>
+      </w:pPr>
+      <w:r>
+        <w:rPr>
+          <w:rtl w:val="0"/>
+        </w:rPr>
+      </w:r>
+    </w:p>
+    <w:p>
+      <w:pPr>
+        <w:rPr/>
+      </w:pPr>
+      <w:r>
+        <w:rPr>
+          <w:rtl w:val="0"/>
+        </w:rPr>
+      </w:r>
+    </w:p>
+    <w:p>
+      <w:pPr>
+        <w:rPr/>
+      </w:pPr>
+      <w:r>
+        <w:rPr>
+          <w:rtl w:val="0"/>
+        </w:rPr>
+      </w:r>
+    </w:p>
+    <w:p>
+      <w:pPr>
+        <w:rPr/>
+      </w:pPr>
+      <w:r>
+        <w:rPr>
+          <w:rtl w:val="0"/>
+        </w:rPr>
+      </w:r>
+    </w:p>
+    <w:p>
+      <w:pPr>
+        <w:rPr/>
+      </w:pPr>
+      <w:r>
+        <w:rPr>
+          <w:rtl w:val="0"/>
+        </w:rPr>
+      </w:r>
+    </w:p>
+    <w:p>
+      <w:pPr>
+        <w:rPr/>
+      </w:pPr>
+      <w:r>
+        <w:rPr>
+          <w:rtl w:val="0"/>
+        </w:rPr>
+      </w:r>
+    </w:p>
+    <w:p>
+      <w:pPr>
+        <w:jc w:val="center"/>
+        <w:rPr>
+          <w:b w:val="1"/>
+          <w:u w:val="single"/>
+        </w:rPr>
+      </w:pPr>
+      <w:r>
+        <w:rPr>
+          <w:b w:val="1"/>
+          <w:u w:val="single"/>
+          <w:rtl w:val="0"/>
+        </w:rPr>
+        <w:t xml:space="preserve">Question 4:</w:t>
+      </w:r>
+    </w:p>
+    <w:p>
+      <w:pPr>
+        <w:jc w:val="center"/>
+        <w:rPr/>
+      </w:pPr>
+      <w:r>
+        <w:rPr>
+          <w:rtl w:val="0"/>
+        </w:rPr>
+      </w:r>
+    </w:p>
+    <w:p>
+      <w:pPr>
+        <w:jc w:val="center"/>
+        <w:rPr/>
+      </w:pPr>
+      <w:r>
+        <w:rPr>
+          <w:rFonts w:ascii="Arial Unicode MS" w:cs="Arial Unicode MS" w:eastAsia="Arial Unicode MS" w:hAnsi="Arial Unicode MS"/>
+          <w:rtl w:val="0"/>
+        </w:rPr>
+        <w:t xml:space="preserve">F = {C → A, B → AC, D → A, AB→ D}</w:t>
+      </w:r>
+    </w:p>
+    <w:p>
+      <w:pPr>
+        <w:jc w:val="left"/>
+        <w:rPr/>
+      </w:pPr>
+      <w:r>
+        <w:rPr>
+          <w:rtl w:val="0"/>
+        </w:rPr>
+      </w:r>
+    </w:p>
+    <w:p>
+      <w:pPr>
+        <w:jc w:val="left"/>
+        <w:rPr/>
+      </w:pPr>
+      <w:r>
+        <w:rPr>
+          <w:rFonts w:ascii="Arial Unicode MS" w:cs="Arial Unicode MS" w:eastAsia="Arial Unicode MS" w:hAnsi="Arial Unicode MS"/>
+          <w:rtl w:val="0"/>
+        </w:rPr>
+        <w:t xml:space="preserve">Step  1: Express the functional dependencies in standard form and have singleton RHS, reducing the RHS  of the FD where possible. B → AC can be decomposed into B → A &amp; B → C giving:</w:t>
+      </w:r>
+    </w:p>
+    <w:p>
+      <w:pPr>
+        <w:jc w:val="left"/>
+        <w:rPr/>
+      </w:pPr>
+      <w:r>
+        <w:rPr>
+          <w:rtl w:val="0"/>
+        </w:rPr>
+      </w:r>
+    </w:p>
+    <w:p>
+      <w:pPr>
+        <w:jc w:val="center"/>
+        <w:rPr/>
+      </w:pPr>
+      <w:r>
+        <w:rPr>
+          <w:rFonts w:ascii="Arial Unicode MS" w:cs="Arial Unicode MS" w:eastAsia="Arial Unicode MS" w:hAnsi="Arial Unicode MS"/>
+          <w:rtl w:val="0"/>
+        </w:rPr>
+        <w:t xml:space="preserve">G = {C → A, B → A, B → C, D → A, AB → D}</w:t>
+      </w:r>
+    </w:p>
+    <w:p>
+      <w:pPr>
+        <w:jc w:val="center"/>
+        <w:rPr/>
+      </w:pPr>
+      <w:r>
+        <w:rPr>
+          <w:rtl w:val="0"/>
+        </w:rPr>
+      </w:r>
+    </w:p>
+    <w:p>
+      <w:pPr>
+        <w:jc w:val="left"/>
+        <w:rPr/>
+      </w:pPr>
+      <w:r>
+        <w:rPr>
+          <w:rtl w:val="0"/>
+        </w:rPr>
+      </w:r>
+    </w:p>
+    <w:p>
+      <w:pPr>
+        <w:jc w:val="left"/>
+        <w:rPr/>
+      </w:pPr>
+      <w:r>
+        <w:rPr>
+          <w:rFonts w:ascii="Arial Unicode MS" w:cs="Arial Unicode MS" w:eastAsia="Arial Unicode MS" w:hAnsi="Arial Unicode MS"/>
+          <w:rtl w:val="0"/>
+        </w:rPr>
+        <w:t xml:space="preserve">Step 2: Need to determine whether or not we have any extraneous attributes on the LHS. AB → D is the only one, therefore we need to determine if A+ or B+ contains D.</w:t>
+      </w:r>
+    </w:p>
+    <w:p>
+      <w:pPr>
+        <w:jc w:val="left"/>
+        <w:rPr/>
+      </w:pPr>
+      <w:r>
+        <w:rPr>
+          <w:rtl w:val="0"/>
+        </w:rPr>
+      </w:r>
+    </w:p>
+    <w:p>
+      <w:pPr>
+        <w:jc w:val="left"/>
+        <w:rPr/>
+      </w:pPr>
+      <w:r>
+        <w:rPr>
+          <w:rFonts w:ascii="Arial Unicode MS" w:cs="Arial Unicode MS" w:eastAsia="Arial Unicode MS" w:hAnsi="Arial Unicode MS"/>
+          <w:rtl w:val="0"/>
+        </w:rPr>
+        <w:t xml:space="preserve">A+ → A (Reflexivity)</w:t>
+      </w:r>
+    </w:p>
+    <w:p>
+      <w:pPr>
+        <w:jc w:val="left"/>
+        <w:rPr/>
+      </w:pPr>
+      <w:r>
+        <w:rPr>
+          <w:rtl w:val="0"/>
+        </w:rPr>
+      </w:r>
+    </w:p>
+    <w:p>
+      <w:pPr>
+        <w:jc w:val="left"/>
+        <w:rPr/>
+      </w:pPr>
+      <w:r>
+        <w:rPr>
+          <w:rFonts w:ascii="Arial Unicode MS" w:cs="Arial Unicode MS" w:eastAsia="Arial Unicode MS" w:hAnsi="Arial Unicode MS"/>
+          <w:rtl w:val="0"/>
+        </w:rPr>
+        <w:t xml:space="preserve">B+ → B (Reflexivity)</w:t>
+      </w:r>
+    </w:p>
+    <w:p>
+      <w:pPr>
+        <w:jc w:val="left"/>
+        <w:rPr/>
+      </w:pPr>
+      <w:r>
+        <w:rPr>
+          <w:rFonts w:ascii="Arial Unicode MS" w:cs="Arial Unicode MS" w:eastAsia="Arial Unicode MS" w:hAnsi="Arial Unicode MS"/>
+          <w:rtl w:val="0"/>
+        </w:rPr>
+        <w:t xml:space="preserve">B+ → ABC (From B → A &amp; B → C)</w:t>
+      </w:r>
+    </w:p>
+    <w:p>
+      <w:pPr>
+        <w:jc w:val="left"/>
+        <w:rPr/>
+      </w:pPr>
+      <w:r>
+        <w:rPr>
+          <w:rFonts w:ascii="Arial Unicode MS" w:cs="Arial Unicode MS" w:eastAsia="Arial Unicode MS" w:hAnsi="Arial Unicode MS"/>
+          <w:rtl w:val="0"/>
+        </w:rPr>
+        <w:t xml:space="preserve">B+ → ABCD (From AB → D)</w:t>
+      </w:r>
+    </w:p>
+    <w:p>
+      <w:pPr>
+        <w:jc w:val="left"/>
+        <w:rPr/>
+      </w:pPr>
+      <w:r>
+        <w:rPr>
+          <w:rtl w:val="0"/>
+        </w:rPr>
+      </w:r>
+    </w:p>
+    <w:p>
+      <w:pPr>
+        <w:jc w:val="left"/>
+        <w:rPr/>
+      </w:pPr>
+      <w:r>
+        <w:rPr>
+          <w:rFonts w:ascii="Arial Unicode MS" w:cs="Arial Unicode MS" w:eastAsia="Arial Unicode MS" w:hAnsi="Arial Unicode MS"/>
+          <w:rtl w:val="0"/>
+        </w:rPr>
+        <w:t xml:space="preserve">Since B+ contains A, we can remove A from AB → D, which gives us B → D</w:t>
+      </w:r>
+    </w:p>
+    <w:p>
+      <w:pPr>
+        <w:jc w:val="left"/>
+        <w:rPr/>
+      </w:pPr>
+      <w:r>
+        <w:rPr>
+          <w:rtl w:val="0"/>
+        </w:rPr>
+      </w:r>
+    </w:p>
+    <w:p>
+      <w:pPr>
+        <w:jc w:val="center"/>
+        <w:rPr/>
+      </w:pPr>
+      <w:r>
+        <w:rPr>
+          <w:rFonts w:ascii="Arial Unicode MS" w:cs="Arial Unicode MS" w:eastAsia="Arial Unicode MS" w:hAnsi="Arial Unicode MS"/>
+          <w:rtl w:val="0"/>
+        </w:rPr>
+        <w:t xml:space="preserve">G1 = {C → A, B → A, B → C, D → A, B → D}</w:t>
+      </w:r>
+    </w:p>
+    <w:p>
+      <w:pPr>
+        <w:jc w:val="left"/>
+        <w:rPr/>
+      </w:pPr>
+      <w:r>
+        <w:rPr>
+          <w:rtl w:val="0"/>
+        </w:rPr>
+      </w:r>
+    </w:p>
+    <w:p>
+      <w:pPr>
+        <w:jc w:val="left"/>
+        <w:rPr/>
+      </w:pPr>
+      <w:r>
+        <w:rPr>
+          <w:rtl w:val="0"/>
+        </w:rPr>
+      </w:r>
+    </w:p>
+    <w:p>
+      <w:pPr>
+        <w:jc w:val="left"/>
+        <w:rPr/>
+      </w:pPr>
+      <w:r>
+        <w:rPr>
+          <w:rtl w:val="0"/>
+        </w:rPr>
+        <w:t xml:space="preserve">Step 3: Remove the redundant dependencies. Since A is transitively dependent on B due to </w:t>
+      </w:r>
+    </w:p>
+    <w:p>
+      <w:pPr>
+        <w:jc w:val="left"/>
+        <w:rPr/>
+      </w:pPr>
+      <w:r>
+        <w:rPr>
+          <w:rFonts w:ascii="Arial Unicode MS" w:cs="Arial Unicode MS" w:eastAsia="Arial Unicode MS" w:hAnsi="Arial Unicode MS"/>
+          <w:rtl w:val="0"/>
+        </w:rPr>
+        <w:t xml:space="preserve">B → C &amp; C → A the functional dependency B → A is redundant and can be removed from  the set, giving us:</w:t>
+      </w:r>
+    </w:p>
+    <w:p>
+      <w:pPr>
+        <w:jc w:val="left"/>
+        <w:rPr/>
+      </w:pPr>
+      <w:r>
+        <w:rPr>
+          <w:rtl w:val="0"/>
+        </w:rPr>
+      </w:r>
+    </w:p>
+    <w:p>
+      <w:pPr>
+        <w:jc w:val="left"/>
+        <w:rPr/>
+      </w:pPr>
+      <w:r>
+        <w:rPr>
+          <w:rFonts w:ascii="Arial Unicode MS" w:cs="Arial Unicode MS" w:eastAsia="Arial Unicode MS" w:hAnsi="Arial Unicode MS"/>
+          <w:rtl w:val="0"/>
+        </w:rPr>
+        <w:t xml:space="preserve">For C → A</w:t>
+      </w:r>
+    </w:p>
+    <w:p>
+      <w:pPr>
+        <w:jc w:val="left"/>
+        <w:rPr/>
+      </w:pPr>
+      <w:r>
+        <w:rPr>
+          <w:rFonts w:ascii="Arial Unicode MS" w:cs="Arial Unicode MS" w:eastAsia="Arial Unicode MS" w:hAnsi="Arial Unicode MS"/>
+          <w:rtl w:val="0"/>
+        </w:rPr>
+        <w:t xml:space="preserve">C+ → C (Reflexivity)</w:t>
+      </w:r>
+    </w:p>
+    <w:p>
+      <w:pPr>
+        <w:jc w:val="left"/>
+        <w:rPr/>
+      </w:pPr>
+      <w:r>
+        <w:rPr>
+          <w:rFonts w:ascii="Arial Unicode MS" w:cs="Arial Unicode MS" w:eastAsia="Arial Unicode MS" w:hAnsi="Arial Unicode MS"/>
+          <w:rtl w:val="0"/>
+        </w:rPr>
+        <w:t xml:space="preserve">No other way to get A if we ignore C → A, therefore we need C → A in the final G.</w:t>
+      </w:r>
+    </w:p>
+    <w:p>
+      <w:pPr>
+        <w:jc w:val="left"/>
+        <w:rPr/>
+      </w:pPr>
+      <w:r>
+        <w:rPr>
+          <w:rtl w:val="0"/>
+        </w:rPr>
+      </w:r>
+    </w:p>
+    <w:p>
+      <w:pPr>
+        <w:jc w:val="center"/>
+        <w:rPr/>
+      </w:pPr>
+      <w:r>
+        <w:rPr>
+          <w:rFonts w:ascii="Arial Unicode MS" w:cs="Arial Unicode MS" w:eastAsia="Arial Unicode MS" w:hAnsi="Arial Unicode MS"/>
+          <w:rtl w:val="0"/>
+        </w:rPr>
+        <w:t xml:space="preserve">G2 = {C → A, B → A, B → C, D → A, B → D}</w:t>
+      </w:r>
+    </w:p>
+    <w:p>
+      <w:pPr>
+        <w:jc w:val="left"/>
+        <w:rPr/>
+      </w:pPr>
+      <w:r>
+        <w:rPr>
+          <w:rFonts w:ascii="Arial Unicode MS" w:cs="Arial Unicode MS" w:eastAsia="Arial Unicode MS" w:hAnsi="Arial Unicode MS"/>
+          <w:rtl w:val="0"/>
+        </w:rPr>
+        <w:t xml:space="preserve">For B → A</w:t>
+      </w:r>
+    </w:p>
+    <w:p>
+      <w:pPr>
+        <w:jc w:val="left"/>
+        <w:rPr/>
+      </w:pPr>
+      <w:r>
+        <w:rPr>
+          <w:rFonts w:ascii="Arial Unicode MS" w:cs="Arial Unicode MS" w:eastAsia="Arial Unicode MS" w:hAnsi="Arial Unicode MS"/>
+          <w:rtl w:val="0"/>
+        </w:rPr>
+        <w:t xml:space="preserve">B+ → B (Reflexivity)</w:t>
+      </w:r>
+    </w:p>
+    <w:p>
+      <w:pPr>
+        <w:jc w:val="left"/>
+        <w:rPr/>
+      </w:pPr>
+      <w:r>
+        <w:rPr>
+          <w:rFonts w:ascii="Arial Unicode MS" w:cs="Arial Unicode MS" w:eastAsia="Arial Unicode MS" w:hAnsi="Arial Unicode MS"/>
+          <w:rtl w:val="0"/>
+        </w:rPr>
+        <w:t xml:space="preserve">B+ → CD (From B → C &amp; B → D)</w:t>
+      </w:r>
+    </w:p>
+    <w:p>
+      <w:pPr>
+        <w:jc w:val="left"/>
+        <w:rPr/>
+      </w:pPr>
+      <w:r>
+        <w:rPr>
+          <w:rFonts w:ascii="Arial Unicode MS" w:cs="Arial Unicode MS" w:eastAsia="Arial Unicode MS" w:hAnsi="Arial Unicode MS"/>
+          <w:rtl w:val="0"/>
+        </w:rPr>
+        <w:t xml:space="preserve">B+ → CDA (From either C → A or D → A)</w:t>
+      </w:r>
+    </w:p>
+    <w:p>
+      <w:pPr>
+        <w:jc w:val="left"/>
+        <w:rPr/>
+      </w:pPr>
+      <w:r>
+        <w:rPr>
+          <w:rFonts w:ascii="Arial Unicode MS" w:cs="Arial Unicode MS" w:eastAsia="Arial Unicode MS" w:hAnsi="Arial Unicode MS"/>
+          <w:rtl w:val="0"/>
+        </w:rPr>
+        <w:t xml:space="preserve">B+ contains A, therefore we don't need B → A this in the final G. </w:t>
+      </w:r>
+    </w:p>
+    <w:p>
+      <w:pPr>
+        <w:jc w:val="left"/>
+        <w:rPr/>
+      </w:pPr>
+      <w:r>
+        <w:rPr>
+          <w:rtl w:val="0"/>
+        </w:rPr>
+      </w:r>
+    </w:p>
+    <w:p>
+      <w:pPr>
+        <w:jc w:val="left"/>
+        <w:rPr/>
+      </w:pPr>
+      <w:r>
+        <w:rPr>
+          <w:rtl w:val="0"/>
+        </w:rPr>
+      </w:r>
+    </w:p>
+    <w:p>
+      <w:pPr>
+        <w:jc w:val="center"/>
+        <w:rPr/>
+      </w:pPr>
+      <w:r>
+        <w:rPr>
+          <w:rFonts w:ascii="Arial Unicode MS" w:cs="Arial Unicode MS" w:eastAsia="Arial Unicode MS" w:hAnsi="Arial Unicode MS"/>
+          <w:rtl w:val="0"/>
+        </w:rPr>
+        <w:t xml:space="preserve">G2 = {C → A, B → C, D → A, B → D}</w:t>
+      </w:r>
+    </w:p>
+    <w:p>
+      <w:pPr>
+        <w:jc w:val="left"/>
+        <w:rPr/>
+      </w:pPr>
+      <w:r>
+        <w:rPr>
+          <w:rtl w:val="0"/>
+        </w:rPr>
+      </w:r>
+    </w:p>
+    <w:p>
+      <w:pPr>
+        <w:jc w:val="left"/>
+        <w:rPr/>
+      </w:pPr>
+      <w:r>
+        <w:rPr>
+          <w:rFonts w:ascii="Arial Unicode MS" w:cs="Arial Unicode MS" w:eastAsia="Arial Unicode MS" w:hAnsi="Arial Unicode MS"/>
+          <w:rtl w:val="0"/>
+        </w:rPr>
+        <w:t xml:space="preserve">For B → C</w:t>
+      </w:r>
+    </w:p>
+    <w:p>
+      <w:pPr>
+        <w:jc w:val="left"/>
+        <w:rPr/>
+      </w:pPr>
+      <w:r>
+        <w:rPr>
+          <w:rFonts w:ascii="Arial Unicode MS" w:cs="Arial Unicode MS" w:eastAsia="Arial Unicode MS" w:hAnsi="Arial Unicode MS"/>
+          <w:rtl w:val="0"/>
+        </w:rPr>
+        <w:t xml:space="preserve">B+ → B (Reflexivity)</w:t>
+      </w:r>
+    </w:p>
+    <w:p>
+      <w:pPr>
+        <w:jc w:val="left"/>
+        <w:rPr/>
+      </w:pPr>
+      <w:r>
+        <w:rPr>
+          <w:rFonts w:ascii="Arial Unicode MS" w:cs="Arial Unicode MS" w:eastAsia="Arial Unicode MS" w:hAnsi="Arial Unicode MS"/>
+          <w:rtl w:val="0"/>
+        </w:rPr>
+        <w:t xml:space="preserve">B+ → BD (From B → D)</w:t>
+      </w:r>
+    </w:p>
+    <w:p>
+      <w:pPr>
+        <w:jc w:val="left"/>
+        <w:rPr/>
+      </w:pPr>
+      <w:r>
+        <w:rPr>
+          <w:rFonts w:ascii="Arial Unicode MS" w:cs="Arial Unicode MS" w:eastAsia="Arial Unicode MS" w:hAnsi="Arial Unicode MS"/>
+          <w:rtl w:val="0"/>
+        </w:rPr>
+        <w:t xml:space="preserve">B+ → BDA (From D → A)</w:t>
+      </w:r>
+    </w:p>
+    <w:p>
+      <w:pPr>
+        <w:jc w:val="left"/>
+        <w:rPr/>
+      </w:pPr>
+      <w:r>
+        <w:rPr>
+          <w:rFonts w:ascii="Arial Unicode MS" w:cs="Arial Unicode MS" w:eastAsia="Arial Unicode MS" w:hAnsi="Arial Unicode MS"/>
+          <w:rtl w:val="0"/>
+        </w:rPr>
+        <w:t xml:space="preserve">B+ does not contain C, therefore we can't eliminate it and we need B → C in final G.</w:t>
+      </w:r>
+    </w:p>
+    <w:p>
+      <w:pPr>
+        <w:jc w:val="left"/>
+        <w:rPr/>
+      </w:pPr>
+      <w:r>
+        <w:rPr>
+          <w:rtl w:val="0"/>
+        </w:rPr>
+      </w:r>
+    </w:p>
+    <w:p>
+      <w:pPr>
+        <w:jc w:val="center"/>
+        <w:rPr/>
+      </w:pPr>
+      <w:r>
+        <w:rPr>
+          <w:rFonts w:ascii="Arial Unicode MS" w:cs="Arial Unicode MS" w:eastAsia="Arial Unicode MS" w:hAnsi="Arial Unicode MS"/>
+          <w:rtl w:val="0"/>
+        </w:rPr>
+        <w:t xml:space="preserve">G2 = {C → A, B → C, D → A, B → D}</w:t>
+      </w:r>
+    </w:p>
+    <w:p>
+      <w:pPr>
+        <w:jc w:val="left"/>
+        <w:rPr/>
+      </w:pPr>
+      <w:r>
+        <w:rPr>
+          <w:rFonts w:ascii="Arial Unicode MS" w:cs="Arial Unicode MS" w:eastAsia="Arial Unicode MS" w:hAnsi="Arial Unicode MS"/>
+          <w:rtl w:val="0"/>
+        </w:rPr>
+        <w:t xml:space="preserve">For D → A</w:t>
+      </w:r>
+    </w:p>
+    <w:p>
+      <w:pPr>
+        <w:jc w:val="left"/>
+        <w:rPr/>
+      </w:pPr>
+      <w:r>
+        <w:rPr>
+          <w:rFonts w:ascii="Arial Unicode MS" w:cs="Arial Unicode MS" w:eastAsia="Arial Unicode MS" w:hAnsi="Arial Unicode MS"/>
+          <w:rtl w:val="0"/>
+        </w:rPr>
+        <w:t xml:space="preserve">D+ → D (Reflexivity)</w:t>
+      </w:r>
+    </w:p>
+    <w:p>
+      <w:pPr>
+        <w:jc w:val="left"/>
+        <w:rPr/>
+      </w:pPr>
+      <w:r>
+        <w:rPr>
+          <w:rFonts w:ascii="Arial Unicode MS" w:cs="Arial Unicode MS" w:eastAsia="Arial Unicode MS" w:hAnsi="Arial Unicode MS"/>
+          <w:rtl w:val="0"/>
+        </w:rPr>
+        <w:t xml:space="preserve">D+ does not contain A, therefore we need D → A in the final G.</w:t>
+      </w:r>
+    </w:p>
+    <w:p>
+      <w:pPr>
+        <w:jc w:val="left"/>
+        <w:rPr/>
+      </w:pPr>
+      <w:r>
+        <w:rPr>
+          <w:rtl w:val="0"/>
+        </w:rPr>
+      </w:r>
+    </w:p>
+    <w:p>
+      <w:pPr>
+        <w:jc w:val="left"/>
+        <w:rPr/>
+      </w:pPr>
+      <w:r>
+        <w:rPr>
+          <w:rtl w:val="0"/>
+        </w:rPr>
+      </w:r>
+    </w:p>
+    <w:p>
+      <w:pPr>
+        <w:jc w:val="center"/>
+        <w:rPr/>
+      </w:pPr>
+      <w:r>
+        <w:rPr>
+          <w:rFonts w:ascii="Arial Unicode MS" w:cs="Arial Unicode MS" w:eastAsia="Arial Unicode MS" w:hAnsi="Arial Unicode MS"/>
+          <w:rtl w:val="0"/>
+        </w:rPr>
+        <w:t xml:space="preserve">G2 = {C → A, B → C, D → A, B → D}</w:t>
+      </w:r>
+    </w:p>
+    <w:p>
+      <w:pPr>
+        <w:jc w:val="left"/>
+        <w:rPr/>
+      </w:pPr>
+      <w:r>
+        <w:rPr>
+          <w:rtl w:val="0"/>
+        </w:rPr>
+      </w:r>
+    </w:p>
+    <w:p>
+      <w:pPr>
+        <w:jc w:val="left"/>
+        <w:rPr/>
+      </w:pPr>
+      <w:r>
+        <w:rPr>
+          <w:rFonts w:ascii="Arial Unicode MS" w:cs="Arial Unicode MS" w:eastAsia="Arial Unicode MS" w:hAnsi="Arial Unicode MS"/>
+          <w:rtl w:val="0"/>
+        </w:rPr>
+        <w:t xml:space="preserve">For B → D</w:t>
+      </w:r>
+    </w:p>
+    <w:p>
+      <w:pPr>
+        <w:jc w:val="left"/>
+        <w:rPr/>
+      </w:pPr>
+      <w:r>
+        <w:rPr>
+          <w:rFonts w:ascii="Arial Unicode MS" w:cs="Arial Unicode MS" w:eastAsia="Arial Unicode MS" w:hAnsi="Arial Unicode MS"/>
+          <w:rtl w:val="0"/>
+        </w:rPr>
+        <w:t xml:space="preserve">B+ → B (Reflexivity)</w:t>
+      </w:r>
+    </w:p>
+    <w:p>
+      <w:pPr>
+        <w:jc w:val="left"/>
+        <w:rPr/>
+      </w:pPr>
+      <w:r>
+        <w:rPr>
+          <w:rFonts w:ascii="Arial Unicode MS" w:cs="Arial Unicode MS" w:eastAsia="Arial Unicode MS" w:hAnsi="Arial Unicode MS"/>
+          <w:rtl w:val="0"/>
+        </w:rPr>
+        <w:t xml:space="preserve">B+ → C (From B → C)</w:t>
+      </w:r>
+    </w:p>
+    <w:p>
+      <w:pPr>
+        <w:jc w:val="left"/>
+        <w:rPr/>
+      </w:pPr>
+      <w:r>
+        <w:rPr>
+          <w:rFonts w:ascii="Arial Unicode MS" w:cs="Arial Unicode MS" w:eastAsia="Arial Unicode MS" w:hAnsi="Arial Unicode MS"/>
+          <w:rtl w:val="0"/>
+        </w:rPr>
+        <w:t xml:space="preserve">Does not contain D, therefore we need B → In final G. </w:t>
+      </w:r>
+    </w:p>
+    <w:p>
+      <w:pPr>
+        <w:jc w:val="left"/>
+        <w:rPr/>
+      </w:pPr>
+      <w:r>
+        <w:rPr>
+          <w:rtl w:val="0"/>
+        </w:rPr>
+      </w:r>
+    </w:p>
+    <w:p>
+      <w:pPr>
+        <w:jc w:val="left"/>
+        <w:rPr/>
+      </w:pPr>
+      <w:r>
+        <w:rPr>
+          <w:rtl w:val="0"/>
+        </w:rPr>
+      </w:r>
+    </w:p>
+    <w:p>
+      <w:pPr>
+        <w:jc w:val="center"/>
+        <w:rPr/>
+      </w:pPr>
+      <w:r>
+        <w:rPr>
+          <w:rtl w:val="0"/>
+        </w:rPr>
+        <w:t xml:space="preserve">Therefore, the minimal cover of F is: </w:t>
+      </w:r>
+    </w:p>
+    <w:p>
+      <w:pPr>
+        <w:jc w:val="center"/>
+        <w:rPr/>
+      </w:pPr>
+      <w:r>
+        <w:rPr>
+          <w:rtl w:val="0"/>
+        </w:rPr>
+      </w:r>
+    </w:p>
+    <w:p>
+      <w:pPr>
+        <w:jc w:val="center"/>
+        <w:rPr/>
+      </w:pPr>
+      <w:r>
+        <w:rPr>
+          <w:rFonts w:ascii="Arial Unicode MS" w:cs="Arial Unicode MS" w:eastAsia="Arial Unicode MS" w:hAnsi="Arial Unicode MS"/>
+          <w:rtl w:val="0"/>
+        </w:rPr>
+        <w:t xml:space="preserve">G = {C → A, B → C, D → A, B → D}</w:t>
+      </w:r>
+    </w:p>
+    <w:p>
+      <w:pPr>
+        <w:jc w:val="center"/>
+        <w:rPr/>
+      </w:pPr>
+      <w:r>
+        <w:rPr>
+          <w:rtl w:val="0"/>
+        </w:rPr>
+      </w:r>
+    </w:p>
+    <w:p>
+      <w:pPr>
+        <w:jc w:val="center"/>
+        <w:rPr/>
+      </w:pPr>
+      <w:r>
+        <w:rPr>
+          <w:rtl w:val="0"/>
+        </w:rPr>
+      </w:r>
+    </w:p>
+    <w:p>
+      <w:pPr>
+        <w:jc w:val="center"/>
+        <w:rPr/>
+      </w:pPr>
+      <w:r>
+        <w:rPr>
+          <w:rtl w:val="0"/>
+        </w:rPr>
+      </w:r>
+    </w:p>
+    <w:p>
+      <w:pPr>
+        <w:jc w:val="center"/>
+        <w:rPr/>
+      </w:pPr>
+      <w:r>
+        <w:rPr>
+          <w:rtl w:val="0"/>
+        </w:rPr>
+      </w:r>
+    </w:p>
+    <w:p>
+      <w:pPr>
+        <w:jc w:val="center"/>
+        <w:rPr/>
+      </w:pPr>
+      <w:r>
+        <w:rPr>
+          <w:rtl w:val="0"/>
+        </w:rPr>
+      </w:r>
+    </w:p>
+    <w:p>
+      <w:pPr>
+        <w:jc w:val="center"/>
+        <w:rPr/>
+      </w:pPr>
+      <w:r>
+        <w:rPr>
+          <w:rtl w:val="0"/>
+        </w:rPr>
+      </w:r>
+    </w:p>
+    <w:p>
+      <w:pPr>
+        <w:jc w:val="center"/>
+        <w:rPr/>
+      </w:pPr>
+      <w:r>
+        <w:rPr>
+          <w:rtl w:val="0"/>
+        </w:rPr>
+      </w:r>
+    </w:p>
+    <w:p>
+      <w:pPr>
+        <w:jc w:val="center"/>
+        <w:rPr/>
+      </w:pPr>
+      <w:r>
+        <w:rPr>
+          <w:rtl w:val="0"/>
+        </w:rPr>
+      </w:r>
+    </w:p>
+    <w:p>
+      <w:pPr>
+        <w:jc w:val="center"/>
+        <w:rPr/>
+      </w:pPr>
+      <w:r>
+        <w:rPr>
+          <w:rtl w:val="0"/>
+        </w:rPr>
+      </w:r>
+    </w:p>
+    <w:p>
+      <w:pPr>
+        <w:jc w:val="center"/>
+        <w:rPr/>
+      </w:pPr>
+      <w:r>
+        <w:rPr>
+          <w:rtl w:val="0"/>
+        </w:rPr>
+      </w:r>
+    </w:p>
+    <w:p>
+      <w:pPr>
+        <w:jc w:val="center"/>
+        <w:rPr/>
+      </w:pPr>
+      <w:r>
+        <w:rPr>
+          <w:rtl w:val="0"/>
+        </w:rPr>
+      </w:r>
+    </w:p>
+    <w:p>
+      <w:pPr>
+        <w:jc w:val="center"/>
+        <w:rPr/>
+      </w:pPr>
+      <w:r>
+        <w:rPr>
+          <w:rtl w:val="0"/>
+        </w:rPr>
+      </w:r>
+    </w:p>
+    <w:p>
+      <w:pPr>
+        <w:jc w:val="center"/>
+        <w:rPr/>
+      </w:pPr>
+      <w:r>
+        <w:rPr>
+          <w:rtl w:val="0"/>
+        </w:rPr>
+      </w:r>
+    </w:p>
+    <w:p>
+      <w:pPr>
+        <w:jc w:val="center"/>
+        <w:rPr/>
+      </w:pPr>
+      <w:r>
+        <w:rPr>
+          <w:rtl w:val="0"/>
+        </w:rPr>
+      </w:r>
+    </w:p>
+    <w:p>
+      <w:pPr>
+        <w:jc w:val="center"/>
+        <w:rPr/>
+      </w:pPr>
+      <w:r>
+        <w:rPr>
+          <w:rtl w:val="0"/>
+        </w:rPr>
+      </w:r>
+    </w:p>
+    <w:p>
+      <w:pPr>
+        <w:jc w:val="center"/>
+        <w:rPr/>
+      </w:pPr>
+      <w:r>
+        <w:rPr>
+          <w:rtl w:val="0"/>
+        </w:rPr>
+      </w:r>
+    </w:p>
+    <w:p>
+      <w:pPr>
+        <w:jc w:val="center"/>
+        <w:rPr/>
+      </w:pPr>
+      <w:r>
+        <w:rPr>
+          <w:rtl w:val="0"/>
+        </w:rPr>
+      </w:r>
+    </w:p>
+    <w:p>
+      <w:pPr>
+        <w:jc w:val="center"/>
+        <w:rPr/>
+      </w:pPr>
+      <w:r>
+        <w:rPr>
+          <w:rtl w:val="0"/>
+        </w:rPr>
+      </w:r>
+    </w:p>
+    <w:p>
+      <w:pPr>
+        <w:jc w:val="center"/>
+        <w:rPr/>
+      </w:pPr>
+      <w:r>
+        <w:rPr>
+          <w:rtl w:val="0"/>
+        </w:rPr>
+      </w:r>
+    </w:p>
+    <w:p>
+      <w:pPr>
+        <w:jc w:val="center"/>
+        <w:rPr/>
+      </w:pPr>
+      <w:r>
+        <w:rPr>
+          <w:rtl w:val="0"/>
+        </w:rPr>
+      </w:r>
+    </w:p>
+    <w:p>
+      <w:pPr>
+        <w:jc w:val="center"/>
+        <w:rPr/>
+      </w:pPr>
+      <w:r>
+        <w:rPr>
+          <w:rtl w:val="0"/>
+        </w:rPr>
+      </w:r>
+    </w:p>
+    <w:p>
+      <w:pPr>
+        <w:jc w:val="center"/>
+        <w:rPr/>
+      </w:pPr>
+      <w:r>
+        <w:rPr>
+          <w:rtl w:val="0"/>
+        </w:rPr>
+      </w:r>
+    </w:p>
+    <w:p>
+      <w:pPr>
+        <w:jc w:val="center"/>
+        <w:rPr/>
+      </w:pPr>
+      <w:r>
+        <w:rPr>
+          <w:rtl w:val="0"/>
+        </w:rPr>
+      </w:r>
+    </w:p>
+    <w:p>
+      <w:pPr>
+        <w:jc w:val="center"/>
+        <w:rPr/>
+      </w:pPr>
+      <w:r>
+        <w:rPr>
+          <w:rtl w:val="0"/>
+        </w:rPr>
+      </w:r>
+    </w:p>
+    <w:p>
+      <w:pPr>
+        <w:jc w:val="center"/>
+        <w:rPr/>
+      </w:pPr>
+      <w:r>
+        <w:rPr>
+          <w:rtl w:val="0"/>
+        </w:rPr>
+      </w:r>
+    </w:p>
+    <w:p>
+      <w:pPr>
+        <w:jc w:val="center"/>
+        <w:rPr/>
+      </w:pPr>
+      <w:r>
+        <w:rPr>
+          <w:rtl w:val="0"/>
+        </w:rPr>
+      </w:r>
+    </w:p>
+    <w:p>
+      <w:pPr>
+        <w:jc w:val="center"/>
+        <w:rPr/>
+      </w:pPr>
+      <w:r>
+        <w:rPr>
+          <w:rtl w:val="0"/>
+        </w:rPr>
+      </w:r>
+    </w:p>
+    <w:p>
+      <w:pPr>
+        <w:jc w:val="center"/>
+        <w:rPr/>
+      </w:pPr>
+      <w:r>
+        <w:rPr>
+          <w:rtl w:val="0"/>
+        </w:rPr>
+      </w:r>
+    </w:p>
+    <w:p>
+      <w:pPr>
+        <w:jc w:val="center"/>
+        <w:rPr/>
+      </w:pPr>
+      <w:r>
+        <w:rPr>
+          <w:rtl w:val="0"/>
+        </w:rPr>
+      </w:r>
+    </w:p>
+    <w:p>
+      <w:pPr>
+        <w:jc w:val="center"/>
+        <w:rPr/>
+      </w:pPr>
+      <w:r>
+        <w:rPr>
+          <w:rtl w:val="0"/>
+        </w:rPr>
+      </w:r>
+    </w:p>
+    <w:p>
+      <w:pPr>
+        <w:jc w:val="left"/>
+        <w:rPr/>
+      </w:pPr>
+      <w:r>
+        <w:rPr>
+          <w:rtl w:val="0"/>
+        </w:rPr>
+      </w:r>
+    </w:p>
+    <w:p>
+      <w:pPr>
+        <w:jc w:val="center"/>
+        <w:rPr>
+          <w:b w:val="1"/>
+          <w:u w:val="single"/>
+        </w:rPr>
+      </w:pPr>
+      <w:r>
+        <w:rPr>
+          <w:b w:val="1"/>
+          <w:u w:val="single"/>
+          <w:rtl w:val="0"/>
+        </w:rPr>
+        <w:t xml:space="preserve">Question 5:</w:t>
+      </w:r>
+    </w:p>
+    <w:p>
+      <w:pPr>
+        <w:jc w:val="center"/>
+        <w:rPr>
+          <w:b w:val="1"/>
+          <w:u w:val="single"/>
+        </w:rPr>
+      </w:pPr>
+      <w:r>
+        <w:rPr>
+          <w:rtl w:val="0"/>
+        </w:rPr>
+      </w:r>
+    </w:p>
+    <w:p>
+      <w:pPr>
+        <w:jc w:val="center"/>
+        <w:rPr/>
+      </w:pPr>
+      <w:r>
+        <w:rPr>
+          <w:rFonts w:ascii="Arial Unicode MS" w:cs="Arial Unicode MS" w:eastAsia="Arial Unicode MS" w:hAnsi="Arial Unicode MS"/>
+          <w:rtl w:val="0"/>
+        </w:rPr>
+        <w:t xml:space="preserve">Given N (R, F) where R = {A, B, C, D} and F = {C→A, B→D}</w:t>
+      </w:r>
+    </w:p>
+    <w:p>
+      <w:pPr>
+        <w:jc w:val="center"/>
+        <w:rPr>
+          <w:b w:val="1"/>
+          <w:u w:val="single"/>
+        </w:rPr>
+      </w:pPr>
+      <w:r>
+        <w:rPr>
+          <w:rtl w:val="0"/>
+        </w:rPr>
+      </w:r>
+    </w:p>
+    <w:p>
+      <w:pPr>
+        <w:jc w:val="left"/>
+        <w:rPr/>
+      </w:pPr>
+      <w:r>
+        <w:rPr>
+          <w:b w:val="1"/>
+          <w:rtl w:val="0"/>
+        </w:rPr>
+        <w:t xml:space="preserve">1) </w:t>
+      </w:r>
+      <w:r>
+        <w:rPr>
+          <w:rtl w:val="0"/>
+        </w:rPr>
+        <w:t xml:space="preserve">To identify all the keys for schema we need to consider all of the functional dependencies and their closure sets.</w:t>
+      </w:r>
+    </w:p>
+    <w:p>
+      <w:pPr>
+        <w:jc w:val="left"/>
+        <w:rPr/>
+      </w:pPr>
+      <w:r>
+        <w:rPr>
+          <w:rtl w:val="0"/>
+        </w:rPr>
+      </w:r>
+    </w:p>
+    <w:p>
+      <w:pPr>
+        <w:jc w:val="left"/>
+        <w:rPr/>
+      </w:pPr>
+      <w:r>
+        <w:rPr>
+          <w:rFonts w:ascii="Arial Unicode MS" w:cs="Arial Unicode MS" w:eastAsia="Arial Unicode MS" w:hAnsi="Arial Unicode MS"/>
+          <w:rtl w:val="0"/>
+        </w:rPr>
+        <w:t xml:space="preserve">{A}+ → {A}</w:t>
+      </w:r>
+    </w:p>
+    <w:p>
+      <w:pPr>
+        <w:jc w:val="left"/>
+        <w:rPr/>
+      </w:pPr>
+      <w:r>
+        <w:rPr>
+          <w:rFonts w:ascii="Arial Unicode MS" w:cs="Arial Unicode MS" w:eastAsia="Arial Unicode MS" w:hAnsi="Arial Unicode MS"/>
+          <w:rtl w:val="0"/>
+        </w:rPr>
+        <w:t xml:space="preserve">{B}+ → {B, D}</w:t>
+      </w:r>
+    </w:p>
+    <w:p>
+      <w:pPr>
+        <w:jc w:val="left"/>
+        <w:rPr/>
+      </w:pPr>
+      <w:r>
+        <w:rPr>
+          <w:rFonts w:ascii="Arial Unicode MS" w:cs="Arial Unicode MS" w:eastAsia="Arial Unicode MS" w:hAnsi="Arial Unicode MS"/>
+          <w:rtl w:val="0"/>
+        </w:rPr>
+        <w:t xml:space="preserve">{C}+ → {C, A}</w:t>
+      </w:r>
+    </w:p>
+    <w:p>
+      <w:pPr>
+        <w:jc w:val="left"/>
+        <w:rPr/>
+      </w:pPr>
+      <w:r>
+        <w:rPr>
+          <w:rFonts w:ascii="Arial Unicode MS" w:cs="Arial Unicode MS" w:eastAsia="Arial Unicode MS" w:hAnsi="Arial Unicode MS"/>
+          <w:rtl w:val="0"/>
+        </w:rPr>
+        <w:t xml:space="preserve">{D}+ → {D}</w:t>
+      </w:r>
+    </w:p>
+    <w:p>
+      <w:pPr>
+        <w:jc w:val="left"/>
+        <w:rPr/>
+      </w:pPr>
+      <w:r>
+        <w:rPr>
+          <w:rFonts w:ascii="Arial Unicode MS" w:cs="Arial Unicode MS" w:eastAsia="Arial Unicode MS" w:hAnsi="Arial Unicode MS"/>
+          <w:rtl w:val="0"/>
+        </w:rPr>
+        <w:t xml:space="preserve">{A, B}+ → {A, B, D}</w:t>
+      </w:r>
+    </w:p>
+    <w:p>
+      <w:pPr>
+        <w:jc w:val="left"/>
+        <w:rPr/>
+      </w:pPr>
+      <w:r>
+        <w:rPr>
+          <w:rFonts w:ascii="Arial Unicode MS" w:cs="Arial Unicode MS" w:eastAsia="Arial Unicode MS" w:hAnsi="Arial Unicode MS"/>
+          <w:rtl w:val="0"/>
+        </w:rPr>
+        <w:t xml:space="preserve">{A, C}+ → {A, C}</w:t>
+      </w:r>
+    </w:p>
+    <w:p>
+      <w:pPr>
+        <w:jc w:val="left"/>
+        <w:rPr/>
+      </w:pPr>
+      <w:r>
+        <w:rPr>
+          <w:rFonts w:ascii="Arial Unicode MS" w:cs="Arial Unicode MS" w:eastAsia="Arial Unicode MS" w:hAnsi="Arial Unicode MS"/>
+          <w:rtl w:val="0"/>
+        </w:rPr>
+        <w:t xml:space="preserve">{A, D}+ → {A, D}</w:t>
+      </w:r>
+    </w:p>
+    <w:p>
+      <w:pPr>
+        <w:jc w:val="left"/>
+        <w:rPr/>
+      </w:pPr>
+      <w:r>
+        <w:rPr>
+          <w:rFonts w:ascii="Arial Unicode MS" w:cs="Arial Unicode MS" w:eastAsia="Arial Unicode MS" w:hAnsi="Arial Unicode MS"/>
+          <w:rtl w:val="0"/>
+        </w:rPr>
+        <w:t xml:space="preserve">{B, C}+ → {A, B, C, D} = Candidate key</w:t>
+      </w:r>
+    </w:p>
+    <w:p>
+      <w:pPr>
+        <w:jc w:val="left"/>
+        <w:rPr/>
+      </w:pPr>
+      <w:r>
+        <w:rPr>
+          <w:rFonts w:ascii="Arial Unicode MS" w:cs="Arial Unicode MS" w:eastAsia="Arial Unicode MS" w:hAnsi="Arial Unicode MS"/>
+          <w:rtl w:val="0"/>
+        </w:rPr>
+        <w:t xml:space="preserve">{B, D}+ → {B, D}</w:t>
+      </w:r>
+    </w:p>
+    <w:p>
+      <w:pPr>
+        <w:jc w:val="left"/>
+        <w:rPr/>
+      </w:pPr>
+      <w:r>
+        <w:rPr>
+          <w:rFonts w:ascii="Arial Unicode MS" w:cs="Arial Unicode MS" w:eastAsia="Arial Unicode MS" w:hAnsi="Arial Unicode MS"/>
+          <w:rtl w:val="0"/>
+        </w:rPr>
+        <w:t xml:space="preserve">{C, D}+ → {A, C, D,}</w:t>
+      </w:r>
+    </w:p>
+    <w:p>
+      <w:pPr>
+        <w:jc w:val="left"/>
+        <w:rPr/>
+      </w:pPr>
+      <w:r>
+        <w:rPr>
+          <w:rFonts w:ascii="Arial Unicode MS" w:cs="Arial Unicode MS" w:eastAsia="Arial Unicode MS" w:hAnsi="Arial Unicode MS"/>
+          <w:rtl w:val="0"/>
+        </w:rPr>
+        <w:t xml:space="preserve">{A, B, C}+ → {A, B, C, D} = Superkey</w:t>
+      </w:r>
+    </w:p>
+    <w:p>
+      <w:pPr>
+        <w:jc w:val="left"/>
+        <w:rPr/>
+      </w:pPr>
+      <w:r>
+        <w:rPr>
+          <w:rFonts w:ascii="Arial Unicode MS" w:cs="Arial Unicode MS" w:eastAsia="Arial Unicode MS" w:hAnsi="Arial Unicode MS"/>
+          <w:rtl w:val="0"/>
+        </w:rPr>
+        <w:t xml:space="preserve">{A, B, D}+ → {A, B, D}</w:t>
+      </w:r>
+    </w:p>
+    <w:p>
+      <w:pPr>
+        <w:jc w:val="left"/>
+        <w:rPr/>
+      </w:pPr>
+      <w:r>
+        <w:rPr>
+          <w:rFonts w:ascii="Arial Unicode MS" w:cs="Arial Unicode MS" w:eastAsia="Arial Unicode MS" w:hAnsi="Arial Unicode MS"/>
+          <w:rtl w:val="0"/>
+        </w:rPr>
+        <w:t xml:space="preserve">{A, C, D}+ → {A, C, D}</w:t>
+      </w:r>
+    </w:p>
+    <w:p>
+      <w:pPr>
+        <w:jc w:val="left"/>
+        <w:rPr/>
+      </w:pPr>
+      <w:r>
+        <w:rPr>
+          <w:rFonts w:ascii="Arial Unicode MS" w:cs="Arial Unicode MS" w:eastAsia="Arial Unicode MS" w:hAnsi="Arial Unicode MS"/>
+          <w:rtl w:val="0"/>
+        </w:rPr>
+        <w:t xml:space="preserve">{B, C, D}+ → {A, B, C, D} = Superkey</w:t>
+      </w:r>
+    </w:p>
+    <w:p>
+      <w:pPr>
+        <w:jc w:val="left"/>
+        <w:rPr/>
+      </w:pPr>
+      <w:r>
+        <w:rPr>
+          <w:rFonts w:ascii="Arial Unicode MS" w:cs="Arial Unicode MS" w:eastAsia="Arial Unicode MS" w:hAnsi="Arial Unicode MS"/>
+          <w:rtl w:val="0"/>
+        </w:rPr>
+        <w:t xml:space="preserve">{A, B, C, D}+ → {A, B, C, D} = Superkey</w:t>
+      </w:r>
+    </w:p>
+    <w:p>
+      <w:pPr>
+        <w:jc w:val="left"/>
+        <w:rPr/>
+      </w:pPr>
+      <w:r>
+        <w:rPr>
+          <w:rtl w:val="0"/>
+        </w:rPr>
+      </w:r>
+    </w:p>
+    <w:p>
+      <w:pPr>
+        <w:jc w:val="left"/>
+        <w:rPr/>
+      </w:pPr>
+      <w:r>
+        <w:rPr>
+          <w:rtl w:val="0"/>
+        </w:rPr>
+        <w:t xml:space="preserve">The closure sets that contain all of the attributes from relation R (A, B, C, D) are considered to be keys. Therefore there are four keys: </w:t>
+      </w:r>
+      <w:r>
+        <w:rPr>
+          <w:u w:val="single"/>
+          <w:rtl w:val="0"/>
+        </w:rPr>
+        <w:t xml:space="preserve">{B, C}, {A, B, C}, {B, C, D}, {A, B, C, D}</w:t>
+      </w:r>
+      <w:r>
+        <w:rPr>
+          <w:rtl w:val="0"/>
+        </w:rPr>
+        <w:t xml:space="preserve"> &amp; {B, C} is the minimum candidate  key.</w:t>
+      </w:r>
+    </w:p>
+    <w:p>
+      <w:pPr>
+        <w:jc w:val="left"/>
+        <w:rPr/>
+      </w:pPr>
+      <w:r>
+        <w:rPr>
+          <w:rtl w:val="0"/>
+        </w:rPr>
+      </w:r>
+    </w:p>
+    <w:p>
+      <w:pPr>
+        <w:jc w:val="left"/>
+        <w:rPr/>
+      </w:pPr>
+      <w:r>
+        <w:rPr>
+          <w:rtl w:val="0"/>
+        </w:rPr>
+      </w:r>
+    </w:p>
+    <w:p>
+      <w:pPr>
+        <w:jc w:val="left"/>
+        <w:rPr/>
+      </w:pPr>
+      <w:r>
+        <w:rPr>
+          <w:b w:val="1"/>
+          <w:rtl w:val="0"/>
+        </w:rPr>
+        <w:t xml:space="preserve">2) </w:t>
+      </w:r>
+      <w:r>
+        <w:rPr>
+          <w:rtl w:val="0"/>
+        </w:rPr>
+        <w:t xml:space="preserve">Determining the highest normal form:</w:t>
+      </w:r>
+    </w:p>
+    <w:p>
+      <w:pPr>
+        <w:jc w:val="left"/>
+        <w:rPr/>
+      </w:pPr>
+      <w:r>
+        <w:rPr>
+          <w:rtl w:val="0"/>
+        </w:rPr>
+      </w:r>
+    </w:p>
+    <w:p>
+      <w:pPr>
+        <w:jc w:val="left"/>
+        <w:rPr/>
+      </w:pPr>
+      <w:r>
+        <w:rPr>
+          <w:rtl w:val="0"/>
+        </w:rPr>
+        <w:t xml:space="preserve">All attributes appear to be atomic, assuming each one only contains one value of appropriate type per row. Therefore the relation is in 1NF.</w:t>
+      </w:r>
+    </w:p>
+    <w:p>
+      <w:pPr>
+        <w:jc w:val="left"/>
+        <w:rPr/>
+      </w:pPr>
+      <w:r>
+        <w:rPr>
+          <w:rtl w:val="0"/>
+        </w:rPr>
+      </w:r>
+    </w:p>
+    <w:p>
+      <w:pPr>
+        <w:jc w:val="left"/>
+        <w:rPr/>
+      </w:pPr>
+      <w:r>
+        <w:rPr>
+          <w:rFonts w:ascii="Arial Unicode MS" w:cs="Arial Unicode MS" w:eastAsia="Arial Unicode MS" w:hAnsi="Arial Unicode MS"/>
+          <w:rtl w:val="0"/>
+        </w:rPr>
+        <w:t xml:space="preserve">Taking the candidate key as {B, C} this gives us the non-prime attributes of A &amp; D. In order for the schema to satisfy 2NF, both A &amp; D need to be functionally dependent on the entire candidate key. Both A &amp; D have partial dependencies on the minimum candidate key: C → A &amp; B → D, therefore the relation schema is not in  2NF. </w:t>
+      </w:r>
+    </w:p>
+    <w:p>
+      <w:pPr>
+        <w:jc w:val="left"/>
+        <w:rPr/>
+      </w:pPr>
+      <w:r>
+        <w:rPr>
+          <w:rtl w:val="0"/>
+        </w:rPr>
+      </w:r>
+    </w:p>
+    <w:p>
+      <w:pPr>
+        <w:jc w:val="left"/>
+        <w:rPr/>
+      </w:pPr>
+      <w:r>
+        <w:rPr>
+          <w:rtl w:val="0"/>
+        </w:rPr>
+        <w:t xml:space="preserve">Since the relation  does not  satisfy 2NF requirements we can deduce that it  is not in 3NF.  3NF  states that each non-prime attribute must be entirely dependent on the key, essentially disallowing transitive dependencies - This schema does not satisfy  3NF as in all of the given functional dependencies, the dependant attributes have partial dependencies on the minimum candidate key.</w:t>
+      </w:r>
+    </w:p>
+    <w:p>
+      <w:pPr>
+        <w:jc w:val="left"/>
+        <w:rPr/>
+      </w:pPr>
+      <w:r>
+        <w:rPr>
+          <w:rtl w:val="0"/>
+        </w:rPr>
+      </w:r>
+    </w:p>
+    <w:p>
+      <w:pPr>
+        <w:jc w:val="left"/>
+        <w:rPr/>
+      </w:pPr>
+      <w:r>
+        <w:rPr>
+          <w:rtl w:val="0"/>
+        </w:rPr>
+        <w:t xml:space="preserve">The relation does not satisfy 2NF or 3NF, therefore it can not satisfy BCNF requirements. BCNF states that each non-trivial functional dependency must be dependent on the candidate key - This schema does not satisfy  BCNF as all of the given functional dependencies have partial dependencies on the minimum candidate key.</w:t>
+      </w:r>
+    </w:p>
+    <w:p>
+      <w:pPr>
+        <w:jc w:val="left"/>
+        <w:rPr/>
+      </w:pPr>
+      <w:r>
+        <w:rPr>
+          <w:rtl w:val="0"/>
+        </w:rPr>
+      </w:r>
+    </w:p>
+    <w:p>
+      <w:pPr>
+        <w:jc w:val="left"/>
+        <w:rPr/>
+      </w:pPr>
+      <w:r>
+        <w:rPr>
+          <w:b w:val="1"/>
+          <w:rtl w:val="0"/>
+        </w:rPr>
+        <w:t xml:space="preserve">3)</w:t>
+      </w:r>
+      <w:r>
+        <w:rPr>
+          <w:rtl w:val="0"/>
+        </w:rPr>
+        <w:t xml:space="preserve"> Decomposing input relation into 3NF:</w:t>
+      </w:r>
+    </w:p>
+    <w:p>
+      <w:pPr>
+        <w:jc w:val="left"/>
+        <w:rPr/>
+      </w:pPr>
+      <w:r>
+        <w:rPr>
+          <w:rtl w:val="0"/>
+        </w:rPr>
+      </w:r>
+    </w:p>
+    <w:p>
+      <w:pPr>
+        <w:ind w:left="0" w:firstLine="0"/>
+        <w:jc w:val="left"/>
+        <w:rPr>
+          <w:i w:val="1"/>
+        </w:rPr>
+      </w:pPr>
+      <w:r>
+        <w:rPr>
+          <w:i w:val="1"/>
+          <w:rtl w:val="0"/>
+        </w:rPr>
+        <w:t xml:space="preserve">1. Canonical Functional Dependency Cover:</w:t>
+      </w:r>
+    </w:p>
+    <w:p>
+      <w:pPr>
+        <w:ind w:left="720" w:firstLine="0"/>
+        <w:jc w:val="left"/>
+        <w:rPr/>
+      </w:pPr>
+      <w:r>
+        <w:rPr>
+          <w:rtl w:val="0"/>
+        </w:rPr>
+      </w:r>
+    </w:p>
+    <w:p>
+      <w:pPr>
+        <w:jc w:val="center"/>
+        <w:rPr/>
+      </w:pPr>
+      <w:r>
+        <w:rPr>
+          <w:rFonts w:ascii="Arial Unicode MS" w:cs="Arial Unicode MS" w:eastAsia="Arial Unicode MS" w:hAnsi="Arial Unicode MS"/>
+          <w:rtl w:val="0"/>
+        </w:rPr>
+        <w:t xml:space="preserve">R = {A, B, C, D} and F = {C→A, B→D}</w:t>
+      </w:r>
+    </w:p>
+    <w:p>
+      <w:pPr>
+        <w:jc w:val="left"/>
+        <w:rPr/>
+      </w:pPr>
+      <w:r>
+        <w:rPr>
+          <w:rtl w:val="0"/>
+        </w:rPr>
+      </w:r>
+    </w:p>
+    <w:p>
+      <w:pPr>
+        <w:jc w:val="left"/>
+        <w:rPr/>
+      </w:pPr>
+      <w:r>
+        <w:rPr>
+          <w:rtl w:val="0"/>
+        </w:rPr>
+        <w:t xml:space="preserve">F is already in canonical form, therefore no need to merge based on LHS.</w:t>
+      </w:r>
+    </w:p>
+    <w:p>
+      <w:pPr>
+        <w:jc w:val="left"/>
+        <w:rPr/>
+      </w:pPr>
+      <w:r>
+        <w:rPr>
+          <w:rtl w:val="0"/>
+        </w:rPr>
+      </w:r>
+    </w:p>
+    <w:p>
+      <w:pPr>
+        <w:jc w:val="left"/>
+        <w:rPr>
+          <w:i w:val="1"/>
+        </w:rPr>
+      </w:pPr>
+      <w:r>
+        <w:rPr>
+          <w:i w:val="1"/>
+          <w:rtl w:val="0"/>
+        </w:rPr>
+        <w:t xml:space="preserve">2. Creating 3NF Relations:</w:t>
+      </w:r>
+    </w:p>
+    <w:p>
+      <w:pPr>
+        <w:jc w:val="left"/>
+        <w:rPr/>
+      </w:pPr>
+      <w:r>
+        <w:rPr>
+          <w:rtl w:val="0"/>
+        </w:rPr>
+      </w:r>
+    </w:p>
+    <w:p>
+      <w:pPr>
+        <w:jc w:val="left"/>
+        <w:rPr/>
+      </w:pPr>
+      <w:r>
+        <w:rPr>
+          <w:rtl w:val="0"/>
+        </w:rPr>
+        <w:t xml:space="preserve">Need to create a relation schema for each functional dependency in F:</w:t>
+      </w:r>
+    </w:p>
+    <w:p>
+      <w:pPr>
+        <w:jc w:val="left"/>
+        <w:rPr/>
+      </w:pPr>
+      <w:r>
+        <w:rPr>
+          <w:rtl w:val="0"/>
+        </w:rPr>
+      </w:r>
+    </w:p>
+    <w:p>
+      <w:pPr>
+        <w:jc w:val="center"/>
+        <w:rPr/>
+      </w:pPr>
+      <w:r>
+        <w:rPr>
+          <w:rFonts w:ascii="Arial Unicode MS" w:cs="Arial Unicode MS" w:eastAsia="Arial Unicode MS" w:hAnsi="Arial Unicode MS"/>
+          <w:rtl w:val="0"/>
+        </w:rPr>
+        <w:t xml:space="preserve">R0 = {B, D} and F0 = {B → D}</w:t>
+      </w:r>
+    </w:p>
+    <w:p>
+      <w:pPr>
+        <w:jc w:val="center"/>
+        <w:rPr/>
+      </w:pPr>
+      <w:r>
+        <w:rPr>
+          <w:rFonts w:ascii="Arial Unicode MS" w:cs="Arial Unicode MS" w:eastAsia="Arial Unicode MS" w:hAnsi="Arial Unicode MS"/>
+          <w:rtl w:val="0"/>
+        </w:rPr>
+        <w:t xml:space="preserve">R1  = {A, C} and F1 = {C → A]</w:t>
+      </w:r>
+    </w:p>
+    <w:p>
+      <w:pPr>
+        <w:jc w:val="center"/>
+        <w:rPr/>
+      </w:pPr>
+      <w:r>
+        <w:rPr>
+          <w:rtl w:val="0"/>
+        </w:rPr>
+      </w:r>
+    </w:p>
+    <w:p>
+      <w:pPr>
+        <w:jc w:val="left"/>
+        <w:rPr>
+          <w:i w:val="1"/>
+        </w:rPr>
+      </w:pPr>
+      <w:r>
+        <w:rPr>
+          <w:i w:val="1"/>
+          <w:rtl w:val="0"/>
+        </w:rPr>
+        <w:t xml:space="preserve">3. Check for Keys in 3NF Relations:</w:t>
+      </w:r>
+    </w:p>
+    <w:p>
+      <w:pPr>
+        <w:jc w:val="left"/>
+        <w:rPr>
+          <w:i w:val="1"/>
+        </w:rPr>
+      </w:pPr>
+      <w:r>
+        <w:rPr>
+          <w:rtl w:val="0"/>
+        </w:rPr>
+      </w:r>
+    </w:p>
+    <w:p>
+      <w:pPr>
+        <w:jc w:val="left"/>
+        <w:rPr/>
+      </w:pPr>
+      <w:r>
+        <w:rPr>
+          <w:rtl w:val="0"/>
+        </w:rPr>
+        <w:t xml:space="preserve">Need to to check if any of the 3NF relations contains a key from the original relation, this is not the case, therefore we need to add another relation whose schema is a key of the original relation and has no functional dependencies. The minimum key was {B, C} therefore:</w:t>
+      </w:r>
+    </w:p>
+    <w:p>
+      <w:pPr>
+        <w:jc w:val="left"/>
+        <w:rPr/>
+      </w:pPr>
+      <w:r>
+        <w:rPr>
+          <w:rtl w:val="0"/>
+        </w:rPr>
+      </w:r>
+    </w:p>
+    <w:p>
+      <w:pPr>
+        <w:jc w:val="center"/>
+        <w:rPr/>
+      </w:pPr>
+      <w:r>
+        <w:rPr>
+          <w:rtl w:val="0"/>
+        </w:rPr>
+        <w:t xml:space="preserve">R2 = {B, C} and F2 = {No FD’s}</w:t>
+      </w:r>
+    </w:p>
+    <w:p>
+      <w:pPr>
+        <w:jc w:val="center"/>
+        <w:rPr/>
+      </w:pPr>
+      <w:r>
+        <w:rPr>
+          <w:rtl w:val="0"/>
+        </w:rPr>
+      </w:r>
+    </w:p>
+    <w:p>
+      <w:pPr>
+        <w:jc w:val="left"/>
+        <w:rPr>
+          <w:i w:val="1"/>
+        </w:rPr>
+      </w:pPr>
+      <w:r>
+        <w:rPr>
+          <w:i w:val="1"/>
+          <w:rtl w:val="0"/>
+        </w:rPr>
+        <w:t xml:space="preserve">4. Look for Attribute Inclusion:</w:t>
+      </w:r>
+    </w:p>
+    <w:p>
+      <w:pPr>
+        <w:jc w:val="left"/>
+        <w:rPr>
+          <w:i w:val="1"/>
+        </w:rPr>
+      </w:pPr>
+      <w:r>
+        <w:rPr>
+          <w:rtl w:val="0"/>
+        </w:rPr>
+      </w:r>
+    </w:p>
+    <w:p>
+      <w:pPr>
+        <w:jc w:val="left"/>
+        <w:rPr/>
+      </w:pPr>
+      <w:r>
+        <w:rPr>
+          <w:rtl w:val="0"/>
+        </w:rPr>
+        <w:t xml:space="preserve">Need to check if any relation includes all of the attributes found in another relation, this is not the case, therefore no relations need to be removed.</w:t>
+      </w:r>
+    </w:p>
+    <w:p>
+      <w:pPr>
+        <w:jc w:val="left"/>
+        <w:rPr/>
+      </w:pPr>
+      <w:r>
+        <w:rPr>
+          <w:rtl w:val="0"/>
+        </w:rPr>
+      </w:r>
+    </w:p>
+    <w:p>
+      <w:pPr>
+        <w:jc w:val="left"/>
+        <w:rPr>
+          <w:i w:val="1"/>
+        </w:rPr>
+      </w:pPr>
+      <w:r>
+        <w:rPr>
+          <w:i w:val="1"/>
+          <w:rtl w:val="0"/>
+        </w:rPr>
+        <w:t xml:space="preserve">5. Completed Decomposition:</w:t>
+      </w:r>
+    </w:p>
+    <w:p>
+      <w:pPr>
+        <w:jc w:val="left"/>
+        <w:rPr/>
+      </w:pPr>
+      <w:r>
+        <w:rPr>
+          <w:rtl w:val="0"/>
+        </w:rPr>
+      </w:r>
+    </w:p>
+    <w:p>
+      <w:pPr>
+        <w:jc w:val="center"/>
+        <w:rPr/>
+      </w:pPr>
+      <w:r>
+        <w:rPr>
+          <w:rFonts w:ascii="Arial Unicode MS" w:cs="Arial Unicode MS" w:eastAsia="Arial Unicode MS" w:hAnsi="Arial Unicode MS"/>
+          <w:rtl w:val="0"/>
+        </w:rPr>
+        <w:t xml:space="preserve">R0 = {B, D} and F0 = {B → D}</w:t>
+      </w:r>
+    </w:p>
+    <w:p>
+      <w:pPr>
+        <w:jc w:val="center"/>
+        <w:rPr/>
+      </w:pPr>
+      <w:r>
+        <w:rPr>
+          <w:rFonts w:ascii="Arial Unicode MS" w:cs="Arial Unicode MS" w:eastAsia="Arial Unicode MS" w:hAnsi="Arial Unicode MS"/>
+          <w:rtl w:val="0"/>
+        </w:rPr>
+        <w:t xml:space="preserve">R1  = {A, C} and F1 = {C → A]</w:t>
+      </w:r>
+    </w:p>
+    <w:p>
+      <w:pPr>
+        <w:jc w:val="center"/>
+        <w:rPr/>
+      </w:pPr>
+      <w:r>
+        <w:rPr>
+          <w:rtl w:val="0"/>
+        </w:rPr>
+        <w:t xml:space="preserve">R2 = {B, C} and F2 = {No FD’s} </w:t>
+      </w:r>
+    </w:p>
+    <w:p>
+      <w:pPr>
+        <w:jc w:val="left"/>
+        <w:rPr/>
+      </w:pPr>
+      <w:r>
+        <w:rPr>
+          <w:rtl w:val="0"/>
+        </w:rPr>
+      </w:r>
+    </w:p>
+    <w:p>
+      <w:pPr>
+        <w:jc w:val="left"/>
+        <w:rPr/>
+      </w:pPr>
+      <w:r>
+        <w:rPr>
+          <w:rtl w:val="0"/>
+        </w:rPr>
+      </w:r>
+    </w:p>
+    <w:p>
+      <w:pPr>
+        <w:jc w:val="left"/>
+        <w:rPr>
+          <w:b w:val="1"/>
+        </w:rPr>
+      </w:pPr>
+      <w:r>
+        <w:rPr>
+          <w:rtl w:val="0"/>
+        </w:rPr>
+      </w:r>
+    </w:p>
+    <w:p>
+      <w:pPr>
+        <w:jc w:val="left"/>
+        <w:rPr>
+          <w:b w:val="1"/>
+        </w:rPr>
+      </w:pPr>
+      <w:r>
+        <w:rPr>
+          <w:rtl w:val="0"/>
+        </w:rPr>
+      </w:r>
+    </w:p>
+    <w:p>
+      <w:pPr>
+        <w:jc w:val="left"/>
+        <w:rPr>
+          <w:b w:val="1"/>
+        </w:rPr>
+      </w:pPr>
+      <w:r>
+        <w:rPr>
+          <w:rtl w:val="0"/>
+        </w:rPr>
+      </w:r>
+    </w:p>
+    <w:p>
+      <w:pPr>
+        <w:jc w:val="left"/>
+        <w:rPr>
+          <w:b w:val="1"/>
+        </w:rPr>
+      </w:pPr>
+      <w:r>
+        <w:rPr>
+          <w:rtl w:val="0"/>
+        </w:rPr>
+      </w:r>
+    </w:p>
+    <w:p>
+      <w:pPr>
+        <w:jc w:val="left"/>
+        <w:rPr>
+          <w:b w:val="1"/>
+        </w:rPr>
+      </w:pPr>
+      <w:r>
+        <w:rPr>
+          <w:rtl w:val="0"/>
+        </w:rPr>
+      </w:r>
+    </w:p>
+    <w:p>
+      <w:pPr>
+        <w:jc w:val="left"/>
+        <w:rPr>
+          <w:b w:val="1"/>
+        </w:rPr>
+      </w:pPr>
+      <w:r>
+        <w:rPr>
+          <w:rtl w:val="0"/>
+        </w:rPr>
+      </w:r>
+    </w:p>
+    <w:p>
+      <w:pPr>
+        <w:jc w:val="left"/>
+        <w:rPr>
+          <w:b w:val="1"/>
+        </w:rPr>
+      </w:pPr>
+      <w:r>
+        <w:rPr>
+          <w:rtl w:val="0"/>
+        </w:rPr>
+      </w:r>
+    </w:p>
+    <w:p>
+      <w:pPr>
+        <w:jc w:val="left"/>
+        <w:rPr>
+          <w:b w:val="1"/>
+        </w:rPr>
+      </w:pPr>
+      <w:r>
+        <w:rPr>
+          <w:rtl w:val="0"/>
+        </w:rPr>
+      </w:r>
+    </w:p>
+    <w:p>
+      <w:pPr>
+        <w:jc w:val="left"/>
+        <w:rPr>
+          <w:b w:val="1"/>
+        </w:rPr>
+      </w:pPr>
+      <w:r>
+        <w:rPr>
+          <w:rtl w:val="0"/>
+        </w:rPr>
+      </w:r>
+    </w:p>
+    <w:p>
+      <w:pPr>
+        <w:jc w:val="left"/>
+        <w:rPr>
+          <w:b w:val="1"/>
+        </w:rPr>
+      </w:pPr>
+      <w:r>
+        <w:rPr>
+          <w:rtl w:val="0"/>
+        </w:rPr>
+      </w:r>
+    </w:p>
+    <w:p>
+      <w:pPr>
+        <w:jc w:val="left"/>
+        <w:rPr>
+          <w:b w:val="1"/>
+        </w:rPr>
+      </w:pPr>
+      <w:r>
+        <w:rPr>
+          <w:rtl w:val="0"/>
+        </w:rPr>
+      </w:r>
+    </w:p>
+    <w:p>
+      <w:pPr>
+        <w:jc w:val="left"/>
+        <w:rPr>
+          <w:b w:val="1"/>
+        </w:rPr>
+      </w:pPr>
+      <w:r>
+        <w:rPr>
+          <w:rtl w:val="0"/>
+        </w:rPr>
+      </w:r>
+    </w:p>
+    <w:p>
+      <w:pPr>
+        <w:jc w:val="left"/>
+        <w:rPr>
+          <w:b w:val="1"/>
+        </w:rPr>
+      </w:pPr>
+      <w:r>
+        <w:rPr>
+          <w:rtl w:val="0"/>
+        </w:rPr>
+      </w:r>
+    </w:p>
+    <w:p>
+      <w:pPr>
+        <w:jc w:val="left"/>
+        <w:rPr/>
+      </w:pPr>
+      <w:r>
+        <w:rPr>
+          <w:b w:val="1"/>
+          <w:rtl w:val="0"/>
+        </w:rPr>
+        <w:t xml:space="preserve">4) </w:t>
+      </w:r>
+      <w:r>
+        <w:rPr>
+          <w:rtl w:val="0"/>
+        </w:rPr>
+        <w:t xml:space="preserve">Verification of  Lossless Join:</w:t>
+      </w:r>
+    </w:p>
+    <w:p>
+      <w:pPr>
+        <w:jc w:val="left"/>
+        <w:rPr/>
+      </w:pPr>
+      <w:r>
+        <w:rPr>
+          <w:rtl w:val="0"/>
+        </w:rPr>
+      </w:r>
+    </w:p>
+    <w:p>
+      <w:pPr>
+        <w:jc w:val="center"/>
+        <w:rPr/>
+      </w:pPr>
+      <w:r>
+        <w:rPr>
+          <w:rFonts w:ascii="Arial Unicode MS" w:cs="Arial Unicode MS" w:eastAsia="Arial Unicode MS" w:hAnsi="Arial Unicode MS"/>
+          <w:rtl w:val="0"/>
+        </w:rPr>
+        <w:t xml:space="preserve">R = {A, B, C, D} and F = {C→A, B→D}</w:t>
+      </w:r>
+    </w:p>
+    <w:p>
+      <w:pPr>
+        <w:jc w:val="left"/>
+        <w:rPr/>
+      </w:pPr>
+      <w:r>
+        <w:rPr>
+          <w:rtl w:val="0"/>
+        </w:rPr>
+      </w:r>
+    </w:p>
+    <w:p>
+      <w:pPr>
+        <w:jc w:val="center"/>
+        <w:rPr/>
+      </w:pPr>
+      <w:r>
+        <w:rPr>
+          <w:rFonts w:ascii="Arial Unicode MS" w:cs="Arial Unicode MS" w:eastAsia="Arial Unicode MS" w:hAnsi="Arial Unicode MS"/>
+          <w:rtl w:val="0"/>
+        </w:rPr>
+        <w:t xml:space="preserve">R0 = {B, D} and F0 = {B → D}</w:t>
+      </w:r>
+    </w:p>
+    <w:p>
+      <w:pPr>
+        <w:jc w:val="center"/>
+        <w:rPr/>
+      </w:pPr>
+      <w:r>
+        <w:rPr>
+          <w:rFonts w:ascii="Arial Unicode MS" w:cs="Arial Unicode MS" w:eastAsia="Arial Unicode MS" w:hAnsi="Arial Unicode MS"/>
+          <w:rtl w:val="0"/>
+        </w:rPr>
+        <w:t xml:space="preserve">R1  = {A, C} and F1 = {C → A]</w:t>
+      </w:r>
+    </w:p>
+    <w:p>
+      <w:pPr>
+        <w:jc w:val="center"/>
+        <w:rPr/>
+      </w:pPr>
+      <w:r>
+        <w:rPr>
+          <w:rtl w:val="0"/>
+        </w:rPr>
+        <w:t xml:space="preserve">R2 = {B, C} and F2 = {No FD’s} </w:t>
+      </w:r>
+    </w:p>
+    <w:p>
+      <w:pPr>
+        <w:jc w:val="left"/>
+        <w:rPr/>
+      </w:pPr>
+      <w:r>
+        <w:rPr>
+          <w:rtl w:val="0"/>
+        </w:rPr>
+      </w:r>
+    </w:p>
+    <w:p>
+      <w:pPr>
+        <w:jc w:val="left"/>
+        <w:rPr/>
+      </w:pPr>
+      <w:r>
+        <w:rPr>
+          <w:rtl w:val="0"/>
+        </w:rPr>
+        <w:t xml:space="preserve">The union of the decomposed relations: </w:t>
+      </w:r>
+    </w:p>
+    <w:p>
+      <w:pPr>
+        <w:jc w:val="left"/>
+        <w:rPr/>
+      </w:pPr>
+      <w:r>
+        <w:rPr>
+          <w:rtl w:val="0"/>
+        </w:rPr>
+      </w:r>
+    </w:p>
+    <w:p>
+      <w:pPr>
+        <w:jc w:val="center"/>
+        <w:rPr/>
+      </w:pPr>
+      <w:r>
+        <w:rPr>
+          <w:rFonts w:ascii="Arial Unicode MS" w:cs="Arial Unicode MS" w:eastAsia="Arial Unicode MS" w:hAnsi="Arial Unicode MS"/>
+          <w:rtl w:val="0"/>
+        </w:rPr>
+        <w:t xml:space="preserve">Temp = R0 ∪ R1 ∪ R2 = {B, D} ∪ {A, C} ∪ {B, C}</w:t>
+      </w:r>
+    </w:p>
+    <w:p>
+      <w:pPr>
+        <w:jc w:val="center"/>
+        <w:rPr/>
+      </w:pPr>
+      <w:r>
+        <w:rPr>
+          <w:rtl w:val="0"/>
+        </w:rPr>
+        <w:t xml:space="preserve">Temp = {A, B, C, D} </w:t>
+      </w:r>
+    </w:p>
+    <w:p>
+      <w:pPr>
+        <w:jc w:val="left"/>
+        <w:rPr/>
+      </w:pPr>
+      <w:r>
+        <w:rPr>
+          <w:rtl w:val="0"/>
+        </w:rPr>
+      </w:r>
+    </w:p>
+    <w:p>
+      <w:pPr>
+        <w:jc w:val="left"/>
+        <w:rPr/>
+      </w:pPr>
+      <w:r>
+        <w:rPr>
+          <w:rtl w:val="0"/>
+        </w:rPr>
+        <w:t xml:space="preserve">Check if the original relation R is equal to Temp:</w:t>
+      </w:r>
+    </w:p>
+    <w:p>
+      <w:pPr>
+        <w:jc w:val="left"/>
+        <w:rPr/>
+      </w:pPr>
+      <w:r>
+        <w:rPr>
+          <w:rtl w:val="0"/>
+        </w:rPr>
+      </w:r>
+    </w:p>
+    <w:p>
+      <w:pPr>
+        <w:jc w:val="center"/>
+        <w:rPr/>
+      </w:pPr>
+      <w:r>
+        <w:rPr>
+          <w:rtl w:val="0"/>
+        </w:rPr>
+        <w:t xml:space="preserve">R = {A, B, C, D}</w:t>
+      </w:r>
+    </w:p>
+    <w:p>
+      <w:pPr>
+        <w:jc w:val="center"/>
+        <w:rPr/>
+      </w:pPr>
+      <w:r>
+        <w:rPr>
+          <w:rtl w:val="0"/>
+        </w:rPr>
+        <w:t xml:space="preserve">Temp = {A, B, C, D}</w:t>
+      </w:r>
+    </w:p>
+    <w:p>
+      <w:pPr>
+        <w:jc w:val="left"/>
+        <w:rPr/>
+      </w:pPr>
+      <w:r>
+        <w:rPr>
+          <w:rtl w:val="0"/>
+        </w:rPr>
+      </w:r>
+    </w:p>
+    <w:p>
+      <w:pPr>
+        <w:jc w:val="left"/>
+        <w:rPr/>
+      </w:pPr>
+      <w:r>
+        <w:rPr>
+          <w:rtl w:val="0"/>
+        </w:rPr>
+        <w:t xml:space="preserve">Comparing the Functional Dependencies:</w:t>
+      </w:r>
+    </w:p>
+    <w:p>
+      <w:pPr>
+        <w:jc w:val="left"/>
+        <w:rPr/>
+      </w:pPr>
+      <w:r>
+        <w:rPr>
+          <w:rtl w:val="0"/>
+        </w:rPr>
+      </w:r>
+    </w:p>
+    <w:p>
+      <w:pPr>
+        <w:jc w:val="center"/>
+        <w:rPr/>
+      </w:pPr>
+      <w:r>
+        <w:rPr>
+          <w:rFonts w:ascii="Arial Unicode MS" w:cs="Arial Unicode MS" w:eastAsia="Arial Unicode MS" w:hAnsi="Arial Unicode MS"/>
+          <w:rtl w:val="0"/>
+        </w:rPr>
+        <w:t xml:space="preserve">F_temp = F0 ∪ F1 ∪ F2 = {B → D} ∪ {C → A} ∪ {} = {B → D, C → A}</w:t>
+      </w:r>
+    </w:p>
+    <w:p>
+      <w:pPr>
+        <w:jc w:val="left"/>
+        <w:rPr/>
+      </w:pPr>
+      <w:r>
+        <w:rPr>
+          <w:rtl w:val="0"/>
+        </w:rPr>
+      </w:r>
+    </w:p>
+    <w:p>
+      <w:pPr>
+        <w:jc w:val="left"/>
+        <w:rPr/>
+      </w:pPr>
+      <w:r>
+        <w:rPr>
+          <w:rtl w:val="0"/>
+        </w:rPr>
+        <w:t xml:space="preserve">Functional dependencies F are preserved:</w:t>
+      </w:r>
+    </w:p>
+    <w:p>
+      <w:pPr>
+        <w:jc w:val="left"/>
+        <w:rPr/>
+      </w:pPr>
+      <w:r>
+        <w:rPr>
+          <w:rtl w:val="0"/>
+        </w:rPr>
+      </w:r>
+    </w:p>
+    <w:p>
+      <w:pPr>
+        <w:jc w:val="center"/>
+        <w:rPr/>
+      </w:pPr>
+      <w:r>
+        <w:rPr>
+          <w:rFonts w:ascii="Arial Unicode MS" w:cs="Arial Unicode MS" w:eastAsia="Arial Unicode MS" w:hAnsi="Arial Unicode MS"/>
+          <w:rtl w:val="0"/>
+        </w:rPr>
+        <w:t xml:space="preserve">F = {C → A, B → D}</w:t>
+      </w:r>
+    </w:p>
+    <w:p>
+      <w:pPr>
+        <w:jc w:val="center"/>
+        <w:rPr/>
+      </w:pPr>
+      <w:r>
+        <w:rPr>
+          <w:rFonts w:ascii="Arial Unicode MS" w:cs="Arial Unicode MS" w:eastAsia="Arial Unicode MS" w:hAnsi="Arial Unicode MS"/>
+          <w:rtl w:val="0"/>
+        </w:rPr>
+        <w:t xml:space="preserve">F_temp = {B → D, C → A}</w:t>
+      </w:r>
+    </w:p>
+    <w:p>
+      <w:pPr>
+        <w:jc w:val="left"/>
+        <w:rPr/>
+      </w:pPr>
+      <w:r>
+        <w:rPr>
+          <w:rtl w:val="0"/>
+        </w:rPr>
+      </w:r>
+    </w:p>
+    <w:p>
+      <w:pPr>
+        <w:jc w:val="left"/>
+        <w:rPr/>
+      </w:pPr>
+      <w:r>
+        <w:rPr>
+          <w:rtl w:val="0"/>
+        </w:rPr>
+        <w:t xml:space="preserve">Since F = F_temp &amp; Since R = Temp we can say that all attributes &amp; functional dependencies from R have been preserved and therefore the decomposition is lossless.</w:t>
+      </w:r>
+    </w:p>
+    <w:p>
+      <w:pPr>
+        <w:jc w:val="left"/>
+        <w:rPr/>
+      </w:pPr>
+      <w:r>
+        <w:rPr>
+          <w:rtl w:val="0"/>
+        </w:rPr>
+      </w:r>
+    </w:p>
+    <w:p>
+      <w:pPr>
+        <w:jc w:val="left"/>
+        <w:rPr/>
+      </w:pPr>
+      <w:r>
+        <w:rPr>
+          <w:rtl w:val="0"/>
+        </w:rPr>
+      </w:r>
+    </w:p>
+    <w:p>
+      <w:pPr>
+        <w:jc w:val="left"/>
+        <w:rPr/>
+      </w:pPr>
+      <w:r>
+        <w:rPr>
+          <w:rtl w:val="0"/>
+        </w:rPr>
+      </w:r>
+    </w:p>
+    <w:p>
+      <w:pPr>
+        <w:jc w:val="left"/>
+        <w:rPr/>
+      </w:pPr>
+      <w:r>
+        <w:rPr>
+          <w:rtl w:val="0"/>
+        </w:rPr>
+      </w:r>
+    </w:p>
+    <w:p>
+      <w:pPr>
+        <w:jc w:val="left"/>
+        <w:rPr/>
+      </w:pPr>
+      <w:r>
+        <w:rPr>
+          <w:rtl w:val="0"/>
+        </w:rPr>
+      </w:r>
+    </w:p>
+    <w:p>
+      <w:pPr>
+        <w:jc w:val="left"/>
+        <w:rPr/>
+      </w:pPr>
+      <w:r>
+        <w:rPr>
+          <w:rtl w:val="0"/>
+        </w:rPr>
+      </w:r>
+    </w:p>
+    <w:p>
+      <w:pPr>
+        <w:jc w:val="left"/>
+        <w:rPr/>
+      </w:pPr>
+      <w:r>
+        <w:rPr>
+          <w:rtl w:val="0"/>
+        </w:rPr>
+      </w:r>
+    </w:p>
+    <w:p>
+      <w:pPr>
+        <w:jc w:val="left"/>
+        <w:rPr/>
+      </w:pPr>
+      <w:r>
+        <w:rPr>
+          <w:rtl w:val="0"/>
+        </w:rPr>
+      </w:r>
+    </w:p>
+    <w:p>
+      <w:pPr>
+        <w:jc w:val="left"/>
+        <w:rPr/>
+      </w:pPr>
+      <w:r>
+        <w:rPr>
+          <w:rtl w:val="0"/>
+        </w:rPr>
+      </w:r>
+    </w:p>
+    <w:p>
+      <w:pPr>
+        <w:jc w:val="left"/>
+        <w:rPr/>
+      </w:pPr>
+      <w:r>
+        <w:rPr>
+          <w:rtl w:val="0"/>
+        </w:rPr>
+      </w:r>
+    </w:p>
+    <w:p>
+      <w:pPr>
+        <w:jc w:val="left"/>
+        <w:rPr/>
+      </w:pPr>
+      <w:r>
+        <w:rPr>
+          <w:rtl w:val="0"/>
+        </w:rPr>
+      </w:r>
+    </w:p>
+    <w:p>
+      <w:pPr>
+        <w:jc w:val="left"/>
+        <w:rPr/>
+      </w:pPr>
+      <w:r>
+        <w:rPr>
+          <w:rtl w:val="0"/>
+        </w:rPr>
+      </w:r>
+    </w:p>
+    <w:p>
+      <w:pPr>
+        <w:jc w:val="left"/>
+        <w:rPr/>
+      </w:pPr>
+      <w:r>
+        <w:rPr>
+          <w:rtl w:val="0"/>
+        </w:rPr>
+      </w:r>
+    </w:p>
+    <w:p>
+      <w:pPr>
+        <w:jc w:val="left"/>
+        <w:rPr/>
+      </w:pPr>
+      <w:r>
+        <w:rPr>
+          <w:rtl w:val="0"/>
+        </w:rPr>
+      </w:r>
+    </w:p>
+    <w:p>
+      <w:pPr>
+        <w:jc w:val="left"/>
+        <w:rPr/>
+      </w:pPr>
+      <w:r>
+        <w:rPr>
+          <w:rtl w:val="0"/>
+        </w:rPr>
+      </w:r>
+    </w:p>
+    <w:p>
+      <w:pPr>
+        <w:jc w:val="left"/>
+        <w:rPr/>
+      </w:pPr>
+      <w:r>
+        <w:rPr>
+          <w:rtl w:val="0"/>
+        </w:rPr>
+      </w:r>
+    </w:p>
+    <w:p>
+      <w:pPr>
+        <w:jc w:val="left"/>
+        <w:rPr/>
+      </w:pPr>
+      <w:r>
+        <w:rPr>
+          <w:rtl w:val="0"/>
+        </w:rPr>
+      </w:r>
+    </w:p>
+    <w:p>
+      <w:pPr>
+        <w:jc w:val="left"/>
+        <w:rPr/>
+      </w:pPr>
+      <w:r>
+        <w:rPr>
+          <w:rtl w:val="0"/>
+        </w:rPr>
+      </w:r>
+    </w:p>
+    <w:p>
+      <w:pPr>
+        <w:jc w:val="left"/>
+        <w:rPr/>
+      </w:pPr>
+      <w:r>
+        <w:rPr>
+          <w:rtl w:val="0"/>
+        </w:rPr>
+      </w:r>
+    </w:p>
+    <w:p>
+      <w:pPr>
+        <w:jc w:val="center"/>
+        <w:rPr>
+          <w:b w:val="1"/>
+          <w:u w:val="single"/>
+        </w:rPr>
+      </w:pPr>
+      <w:r>
+        <w:rPr>
+          <w:b w:val="1"/>
+          <w:u w:val="single"/>
+          <w:rtl w:val="0"/>
+        </w:rPr>
+        <w:t xml:space="preserve">Question 6:</w:t>
+      </w:r>
+    </w:p>
+    <w:p>
+      <w:pPr>
+        <w:jc w:val="center"/>
+        <w:rPr>
+          <w:b w:val="1"/>
+          <w:u w:val="single"/>
+        </w:rPr>
+      </w:pPr>
+      <w:r>
+        <w:rPr>
+          <w:rtl w:val="0"/>
+        </w:rPr>
+      </w:r>
+    </w:p>
+    <w:p>
+      <w:pPr>
+        <w:jc w:val="center"/>
+        <w:rPr/>
+      </w:pPr>
+      <w:r>
+        <w:rPr>
+          <w:rFonts w:ascii="Arial Unicode MS" w:cs="Arial Unicode MS" w:eastAsia="Arial Unicode MS" w:hAnsi="Arial Unicode MS"/>
+          <w:rtl w:val="0"/>
+        </w:rPr>
+        <w:t xml:space="preserve">N (R, F), where R = {A, B, C, D} and F = {B→D, A→C, CD→B, CD→A}.</w:t>
+      </w:r>
+    </w:p>
+    <w:p>
+      <w:pPr>
+        <w:jc w:val="center"/>
+        <w:rPr>
+          <w:b w:val="1"/>
+          <w:u w:val="single"/>
+        </w:rPr>
+      </w:pPr>
+      <w:r>
+        <w:rPr>
+          <w:rtl w:val="0"/>
+        </w:rPr>
+      </w:r>
+    </w:p>
+    <w:p>
+      <w:pPr>
+        <w:jc w:val="left"/>
+        <w:rPr/>
+      </w:pPr>
+      <w:r>
+        <w:rPr>
+          <w:b w:val="1"/>
+          <w:rtl w:val="0"/>
+        </w:rPr>
+        <w:t xml:space="preserve">1)</w:t>
+      </w:r>
+      <w:r>
+        <w:rPr>
+          <w:rtl w:val="0"/>
+        </w:rPr>
+        <w:t xml:space="preserve"> To identify all the keys for schema we need to consider all of the functional dependencies and their closure sets.</w:t>
+      </w:r>
+    </w:p>
+    <w:p>
+      <w:pPr>
+        <w:rPr/>
+      </w:pPr>
+      <w:r>
+        <w:rPr>
+          <w:rtl w:val="0"/>
+        </w:rPr>
+      </w:r>
+    </w:p>
+    <w:p>
+      <w:pPr>
+        <w:rPr/>
+      </w:pPr>
+      <w:r>
+        <w:rPr>
+          <w:rFonts w:ascii="Arial Unicode MS" w:cs="Arial Unicode MS" w:eastAsia="Arial Unicode MS" w:hAnsi="Arial Unicode MS"/>
+          <w:rtl w:val="0"/>
+        </w:rPr>
+        <w:t xml:space="preserve">{A}+ → {A, C}</w:t>
+      </w:r>
+    </w:p>
+    <w:p>
+      <w:pPr>
+        <w:rPr/>
+      </w:pPr>
+      <w:r>
+        <w:rPr>
+          <w:rFonts w:ascii="Arial Unicode MS" w:cs="Arial Unicode MS" w:eastAsia="Arial Unicode MS" w:hAnsi="Arial Unicode MS"/>
+          <w:rtl w:val="0"/>
+        </w:rPr>
+        <w:t xml:space="preserve">{B}+ → {B, D}</w:t>
+      </w:r>
+    </w:p>
+    <w:p>
+      <w:pPr>
+        <w:rPr/>
+      </w:pPr>
+      <w:r>
+        <w:rPr>
+          <w:rFonts w:ascii="Arial Unicode MS" w:cs="Arial Unicode MS" w:eastAsia="Arial Unicode MS" w:hAnsi="Arial Unicode MS"/>
+          <w:rtl w:val="0"/>
+        </w:rPr>
+        <w:t xml:space="preserve">{C}+ → {C}</w:t>
+      </w:r>
+    </w:p>
+    <w:p>
+      <w:pPr>
+        <w:rPr/>
+      </w:pPr>
+      <w:r>
+        <w:rPr>
+          <w:rFonts w:ascii="Arial Unicode MS" w:cs="Arial Unicode MS" w:eastAsia="Arial Unicode MS" w:hAnsi="Arial Unicode MS"/>
+          <w:rtl w:val="0"/>
+        </w:rPr>
+        <w:t xml:space="preserve">{D}+ → {D}</w:t>
+      </w:r>
+    </w:p>
+    <w:p>
+      <w:pPr>
+        <w:rPr/>
+      </w:pPr>
+      <w:r>
+        <w:rPr>
+          <w:rFonts w:ascii="Arial Unicode MS" w:cs="Arial Unicode MS" w:eastAsia="Arial Unicode MS" w:hAnsi="Arial Unicode MS"/>
+          <w:rtl w:val="0"/>
+        </w:rPr>
+        <w:t xml:space="preserve">{A, B}+ → {A, B, C, D} = Candidate Key</w:t>
+      </w:r>
+    </w:p>
+    <w:p>
+      <w:pPr>
+        <w:rPr/>
+      </w:pPr>
+      <w:r>
+        <w:rPr>
+          <w:rFonts w:ascii="Arial Unicode MS" w:cs="Arial Unicode MS" w:eastAsia="Arial Unicode MS" w:hAnsi="Arial Unicode MS"/>
+          <w:rtl w:val="0"/>
+        </w:rPr>
+        <w:t xml:space="preserve">{A, C}+ → {A, C}</w:t>
+      </w:r>
+    </w:p>
+    <w:p>
+      <w:pPr>
+        <w:rPr/>
+      </w:pPr>
+      <w:r>
+        <w:rPr>
+          <w:rFonts w:ascii="Arial Unicode MS" w:cs="Arial Unicode MS" w:eastAsia="Arial Unicode MS" w:hAnsi="Arial Unicode MS"/>
+          <w:rtl w:val="0"/>
+        </w:rPr>
+        <w:t xml:space="preserve">{A, D}+ → {A, B, C, D} = Candidate Key</w:t>
+      </w:r>
+    </w:p>
+    <w:p>
+      <w:pPr>
+        <w:rPr/>
+      </w:pPr>
+      <w:r>
+        <w:rPr>
+          <w:rFonts w:ascii="Arial Unicode MS" w:cs="Arial Unicode MS" w:eastAsia="Arial Unicode MS" w:hAnsi="Arial Unicode MS"/>
+          <w:rtl w:val="0"/>
+        </w:rPr>
+        <w:t xml:space="preserve">{B, C}+ → {A, B, C, D} = Candidate Key</w:t>
+      </w:r>
+    </w:p>
+    <w:p>
+      <w:pPr>
+        <w:rPr/>
+      </w:pPr>
+      <w:r>
+        <w:rPr>
+          <w:rFonts w:ascii="Arial Unicode MS" w:cs="Arial Unicode MS" w:eastAsia="Arial Unicode MS" w:hAnsi="Arial Unicode MS"/>
+          <w:rtl w:val="0"/>
+        </w:rPr>
+        <w:t xml:space="preserve">{B, D}+ → {B, D}</w:t>
+      </w:r>
+    </w:p>
+    <w:p>
+      <w:pPr>
+        <w:rPr/>
+      </w:pPr>
+      <w:r>
+        <w:rPr>
+          <w:rFonts w:ascii="Arial Unicode MS" w:cs="Arial Unicode MS" w:eastAsia="Arial Unicode MS" w:hAnsi="Arial Unicode MS"/>
+          <w:rtl w:val="0"/>
+        </w:rPr>
+        <w:t xml:space="preserve">{C, D}+ → {A, B, C, D} = Candidate Key</w:t>
+      </w:r>
+    </w:p>
+    <w:p>
+      <w:pPr>
+        <w:rPr/>
+      </w:pPr>
+      <w:r>
+        <w:rPr>
+          <w:rFonts w:ascii="Arial Unicode MS" w:cs="Arial Unicode MS" w:eastAsia="Arial Unicode MS" w:hAnsi="Arial Unicode MS"/>
+          <w:rtl w:val="0"/>
+        </w:rPr>
+        <w:t xml:space="preserve">{A, B, C}+ → {A, B, C, D} = Superkey </w:t>
+      </w:r>
+    </w:p>
+    <w:p>
+      <w:pPr>
+        <w:rPr/>
+      </w:pPr>
+      <w:r>
+        <w:rPr>
+          <w:rFonts w:ascii="Arial Unicode MS" w:cs="Arial Unicode MS" w:eastAsia="Arial Unicode MS" w:hAnsi="Arial Unicode MS"/>
+          <w:rtl w:val="0"/>
+        </w:rPr>
+        <w:t xml:space="preserve">{A, B, D}+ → {A, B, C, D} = Superkey</w:t>
+      </w:r>
+    </w:p>
+    <w:p>
+      <w:pPr>
+        <w:rPr/>
+      </w:pPr>
+      <w:r>
+        <w:rPr>
+          <w:rFonts w:ascii="Arial Unicode MS" w:cs="Arial Unicode MS" w:eastAsia="Arial Unicode MS" w:hAnsi="Arial Unicode MS"/>
+          <w:rtl w:val="0"/>
+        </w:rPr>
+        <w:t xml:space="preserve">{A, C, D}+ → {A, B, C, D} = Superkey</w:t>
+      </w:r>
+    </w:p>
+    <w:p>
+      <w:pPr>
+        <w:rPr/>
+      </w:pPr>
+      <w:r>
+        <w:rPr>
+          <w:rFonts w:ascii="Arial Unicode MS" w:cs="Arial Unicode MS" w:eastAsia="Arial Unicode MS" w:hAnsi="Arial Unicode MS"/>
+          <w:rtl w:val="0"/>
+        </w:rPr>
+        <w:t xml:space="preserve">{B, C, D}+ → {A, B, C, D} = Superkey </w:t>
+      </w:r>
+    </w:p>
+    <w:p>
+      <w:pPr>
+        <w:rPr/>
+      </w:pPr>
+      <w:r>
+        <w:rPr>
+          <w:rFonts w:ascii="Arial Unicode MS" w:cs="Arial Unicode MS" w:eastAsia="Arial Unicode MS" w:hAnsi="Arial Unicode MS"/>
+          <w:rtl w:val="0"/>
+        </w:rPr>
+        <w:t xml:space="preserve">{A, B, C, D}+ → {A, B, C, D} = Superkey</w:t>
+      </w:r>
+    </w:p>
+    <w:p>
+      <w:pPr>
+        <w:rPr/>
+      </w:pPr>
+      <w:r>
+        <w:rPr>
+          <w:rtl w:val="0"/>
+        </w:rPr>
+      </w:r>
+    </w:p>
+    <w:p>
+      <w:pPr>
+        <w:rPr>
+          <w:u w:val="single"/>
+        </w:rPr>
+      </w:pPr>
+      <w:r>
+        <w:rPr>
+          <w:rtl w:val="0"/>
+        </w:rPr>
+        <w:t xml:space="preserve">The closure sets that contain all of the attributes from relation R (A, B, C, D) are considered to be keys. Therefore there are 9 keys in total, 4 of which are minimum candidate keys, 5 of which are superkeys. </w:t>
+      </w:r>
+      <w:r>
+        <w:rPr>
+          <w:rtl w:val="0"/>
+        </w:rPr>
+      </w:r>
+    </w:p>
+    <w:p>
+      <w:pPr>
+        <w:rPr>
+          <w:u w:val="single"/>
+        </w:rPr>
+      </w:pPr>
+      <w:r>
+        <w:rPr>
+          <w:rtl w:val="0"/>
+        </w:rPr>
+      </w:r>
+    </w:p>
+    <w:p>
+      <w:pPr>
+        <w:jc w:val="left"/>
+        <w:rPr/>
+      </w:pPr>
+      <w:r>
+        <w:rPr>
+          <w:b w:val="1"/>
+          <w:rtl w:val="0"/>
+        </w:rPr>
+        <w:t xml:space="preserve">2) </w:t>
+      </w:r>
+      <w:r>
+        <w:rPr>
+          <w:rtl w:val="0"/>
+        </w:rPr>
+        <w:t xml:space="preserve">Determining the highest normal form:</w:t>
+      </w:r>
+    </w:p>
+    <w:p>
+      <w:pPr>
+        <w:rPr/>
+      </w:pPr>
+      <w:r>
+        <w:rPr>
+          <w:rtl w:val="0"/>
+        </w:rPr>
+      </w:r>
+    </w:p>
+    <w:p>
+      <w:pPr>
+        <w:rPr/>
+      </w:pPr>
+      <w:r>
+        <w:rPr>
+          <w:rtl w:val="0"/>
+        </w:rPr>
+        <w:t xml:space="preserve">All attributes appear to be atomic, assuming each one only contains one value of appropriate type per row. Therefore the relation is in 1NF.</w:t>
+      </w:r>
+    </w:p>
+    <w:p>
+      <w:pPr>
+        <w:rPr/>
+      </w:pPr>
+      <w:r>
+        <w:rPr>
+          <w:rtl w:val="0"/>
+        </w:rPr>
+      </w:r>
+    </w:p>
+    <w:p>
+      <w:pPr>
+        <w:rPr/>
+      </w:pPr>
+      <w:r>
+        <w:rPr>
+          <w:highlight w:val="white"/>
+          <w:rtl w:val="0"/>
+        </w:rPr>
+        <w:t xml:space="preserve">It is in 1NF and there are no partial dependencies on a composite minimum key. For example, taking {C, D} as minimum key, CD directly determines B &amp; A, while transitively determining D &amp; C.Therefore relation is in 2NF. </w:t>
+      </w:r>
+      <w:r>
+        <w:rPr>
+          <w:rtl w:val="0"/>
+        </w:rPr>
+      </w:r>
+    </w:p>
+    <w:p>
+      <w:pPr>
+        <w:rPr/>
+      </w:pPr>
+      <w:r>
+        <w:rPr>
+          <w:rtl w:val="0"/>
+        </w:rPr>
+      </w:r>
+    </w:p>
+    <w:p>
+      <w:pPr>
+        <w:rPr/>
+      </w:pPr>
+      <w:r>
+        <w:rPr>
+          <w:rFonts w:ascii="Arial Unicode MS" w:cs="Arial Unicode MS" w:eastAsia="Arial Unicode MS" w:hAnsi="Arial Unicode MS"/>
+          <w:rtl w:val="0"/>
+        </w:rPr>
+        <w:t xml:space="preserve">3NF  states that each non-prime attribute must be entirely dependent on the key, essentially disallowing transitive dependencies - If we take {C,D} as our candidate key, both of our non-prime attributes are determined by the entire key (CD → B, CD → A). Therefore this relation is in 3NF.</w:t>
+      </w:r>
+    </w:p>
+    <w:p>
+      <w:pPr>
+        <w:rPr/>
+      </w:pPr>
+      <w:r>
+        <w:rPr>
+          <w:rtl w:val="0"/>
+        </w:rPr>
+      </w:r>
+    </w:p>
+    <w:p>
+      <w:pPr>
+        <w:rPr>
+          <w:b w:val="1"/>
+        </w:rPr>
+      </w:pPr>
+      <w:r>
+        <w:rPr>
+          <w:rFonts w:ascii="Arial Unicode MS" w:cs="Arial Unicode MS" w:eastAsia="Arial Unicode MS" w:hAnsi="Arial Unicode MS"/>
+          <w:rtl w:val="0"/>
+        </w:rPr>
+        <w:t xml:space="preserve">BCNF states that each non-trivial functional dependency must be dependent on the candidate key - This schema does not satisfy BCNF as attributes C &amp; D are not dependent on the entire candidate key. The functional dependencies that fail this criteria: A → C &amp; B → D.</w:t>
+      </w:r>
+      <w:r>
+        <w:rPr>
+          <w:rtl w:val="0"/>
+        </w:rPr>
+      </w:r>
+    </w:p>
+    <w:p>
+      <w:pPr>
+        <w:jc w:val="left"/>
+        <w:rPr/>
+      </w:pPr>
+      <w:r>
+        <w:rPr>
+          <w:rtl w:val="0"/>
+        </w:rPr>
+      </w:r>
+    </w:p>
+    <w:p>
+      <w:pPr>
+        <w:jc w:val="left"/>
+        <w:rPr/>
+      </w:pPr>
+      <w:r>
+        <w:rPr>
+          <w:rtl w:val="0"/>
+        </w:rPr>
+      </w:r>
+    </w:p>
+    <w:p>
+      <w:pPr>
+        <w:jc w:val="left"/>
+        <w:rPr/>
+      </w:pPr>
+      <w:r>
+        <w:rPr>
+          <w:rtl w:val="0"/>
+        </w:rPr>
+      </w:r>
+    </w:p>
+    <w:p>
+      <w:pPr>
+        <w:jc w:val="left"/>
+        <w:rPr/>
+      </w:pPr>
+      <w:r>
+        <w:rPr>
+          <w:rtl w:val="0"/>
+        </w:rPr>
+      </w:r>
+    </w:p>
+    <w:p>
+      <w:pPr>
+        <w:jc w:val="left"/>
+        <w:rPr/>
+      </w:pPr>
+      <w:r>
+        <w:rPr>
+          <w:rtl w:val="0"/>
+        </w:rPr>
+      </w:r>
+    </w:p>
+    <w:p>
+      <w:pPr>
+        <w:jc w:val="left"/>
+        <w:rPr>
+          <w:b w:val="1"/>
+        </w:rPr>
+      </w:pPr>
+      <w:r>
+        <w:rPr>
+          <w:b w:val="1"/>
+          <w:rtl w:val="0"/>
+        </w:rPr>
+        <w:t xml:space="preserve">3)</w:t>
+      </w:r>
+    </w:p>
+    <w:p>
+      <w:pPr>
+        <w:jc w:val="left"/>
+        <w:rPr/>
+      </w:pPr>
+      <w:r>
+        <w:rPr>
+          <w:rtl w:val="0"/>
+        </w:rPr>
+      </w:r>
+    </w:p>
+    <w:p>
+      <w:pPr>
+        <w:jc w:val="left"/>
+        <w:rPr/>
+      </w:pPr>
+      <w:r>
+        <w:rPr>
+          <w:rtl w:val="0"/>
+        </w:rPr>
+        <w:t xml:space="preserve">4)</w:t>
+      </w:r>
+    </w:p>
+    <w:p>
+      <w:pPr>
+        <w:jc w:val="left"/>
         <w:rPr/>
       </w:pPr>
       <w:r>

</xml_diff>